<commit_message>
Updated comparison and dates
</commit_message>
<xml_diff>
--- a/Documents/Final Thesis/Indian Trade Data Analysis and Forecasting thesis v1.4.docx
+++ b/Documents/Final Thesis/Indian Trade Data Analysis and Forecasting thesis v1.4.docx
@@ -607,7 +607,21 @@
           <w:rFonts w:cs="Times New Roman"/>
           <w:szCs w:val="24"/>
         </w:rPr>
-        <w:t>, Indian Institute of Information Technology Kalyani, West Bengal 741235, India, does not contain any classified information.</w:t>
+        <w:t>, Indian Institute of Information Technology K</w:t>
+      </w:r>
+      <w:r>
+        <w:rPr>
+          <w:rFonts w:cs="Times New Roman"/>
+          <w:szCs w:val="24"/>
+        </w:rPr>
+        <w:t xml:space="preserve">alyani, West Bengal - </w:t>
+      </w:r>
+      <w:r>
+        <w:rPr>
+          <w:rFonts w:cs="Times New Roman"/>
+          <w:szCs w:val="24"/>
+        </w:rPr>
+        <w:t>741235, India, does not contain any classified information.</w:t>
       </w:r>
     </w:p>
     <w:p>
@@ -826,7 +840,28 @@
           <w:rFonts w:cs="Times New Roman"/>
           <w:szCs w:val="24"/>
         </w:rPr>
-        <w:t>Date: May 1, 2020</w:t>
+        <w:t>Date: June</w:t>
+      </w:r>
+      <w:r>
+        <w:rPr>
+          <w:rFonts w:cs="Times New Roman"/>
+          <w:szCs w:val="24"/>
+        </w:rPr>
+        <w:t xml:space="preserve"> 1</w:t>
+      </w:r>
+      <w:r>
+        <w:rPr>
+          <w:rFonts w:cs="Times New Roman"/>
+          <w:szCs w:val="24"/>
+        </w:rPr>
+        <w:t>6</w:t>
+      </w:r>
+      <w:r>
+        <w:rPr>
+          <w:rFonts w:cs="Times New Roman"/>
+          <w:szCs w:val="24"/>
+        </w:rPr>
+        <w:t>, 2020</w:t>
       </w:r>
     </w:p>
     <w:p>
@@ -1384,7 +1419,7 @@
             </w:rPr>
             <w:fldChar w:fldCharType="separate"/>
           </w:r>
-          <w:hyperlink w:anchor="_Toc42454505" w:history="1">
+          <w:hyperlink w:anchor="_Toc42456202" w:history="1">
             <w:r>
               <w:rPr>
                 <w:rStyle w:val="Hyperlink"/>
@@ -1408,7 +1443,7 @@
               <w:rPr>
                 <w:webHidden/>
               </w:rPr>
-              <w:instrText xml:space="preserve"> PAGEREF _Toc42454505 \h </w:instrText>
+              <w:instrText xml:space="preserve"> PAGEREF _Toc42456202 \h </w:instrText>
             </w:r>
             <w:r>
               <w:rPr>
@@ -1449,7 +1484,7 @@
               <w:lang w:val="en-IN" w:eastAsia="en-IN"/>
             </w:rPr>
           </w:pPr>
-          <w:hyperlink w:anchor="_Toc42454506" w:history="1">
+          <w:hyperlink w:anchor="_Toc42456203" w:history="1">
             <w:r>
               <w:rPr>
                 <w:rStyle w:val="Hyperlink"/>
@@ -1494,7 +1529,7 @@
                 <w:noProof/>
                 <w:webHidden/>
               </w:rPr>
-              <w:instrText xml:space="preserve"> PAGEREF _Toc42454506 \h </w:instrText>
+              <w:instrText xml:space="preserve"> PAGEREF _Toc42456203 \h </w:instrText>
             </w:r>
             <w:r>
               <w:rPr>
@@ -1539,7 +1574,7 @@
               <w:lang w:val="en-IN" w:eastAsia="en-IN"/>
             </w:rPr>
           </w:pPr>
-          <w:hyperlink w:anchor="_Toc42454507" w:history="1">
+          <w:hyperlink w:anchor="_Toc42456204" w:history="1">
             <w:r>
               <w:rPr>
                 <w:rStyle w:val="Hyperlink"/>
@@ -1584,7 +1619,7 @@
                 <w:noProof/>
                 <w:webHidden/>
               </w:rPr>
-              <w:instrText xml:space="preserve"> PAGEREF _Toc42454507 \h </w:instrText>
+              <w:instrText xml:space="preserve"> PAGEREF _Toc42456204 \h </w:instrText>
             </w:r>
             <w:r>
               <w:rPr>
@@ -1629,7 +1664,7 @@
               <w:lang w:val="en-IN" w:eastAsia="en-IN"/>
             </w:rPr>
           </w:pPr>
-          <w:hyperlink w:anchor="_Toc42454508" w:history="1">
+          <w:hyperlink w:anchor="_Toc42456205" w:history="1">
             <w:r>
               <w:rPr>
                 <w:rStyle w:val="Hyperlink"/>
@@ -1674,7 +1709,7 @@
                 <w:noProof/>
                 <w:webHidden/>
               </w:rPr>
-              <w:instrText xml:space="preserve"> PAGEREF _Toc42454508 \h </w:instrText>
+              <w:instrText xml:space="preserve"> PAGEREF _Toc42456205 \h </w:instrText>
             </w:r>
             <w:r>
               <w:rPr>
@@ -1719,7 +1754,7 @@
               <w:lang w:val="en-IN" w:eastAsia="en-IN"/>
             </w:rPr>
           </w:pPr>
-          <w:hyperlink w:anchor="_Toc42454509" w:history="1">
+          <w:hyperlink w:anchor="_Toc42456206" w:history="1">
             <w:r>
               <w:rPr>
                 <w:rStyle w:val="Hyperlink"/>
@@ -1764,7 +1799,7 @@
                 <w:noProof/>
                 <w:webHidden/>
               </w:rPr>
-              <w:instrText xml:space="preserve"> PAGEREF _Toc42454509 \h </w:instrText>
+              <w:instrText xml:space="preserve"> PAGEREF _Toc42456206 \h </w:instrText>
             </w:r>
             <w:r>
               <w:rPr>
@@ -1809,7 +1844,7 @@
               <w:lang w:val="en-IN" w:eastAsia="en-IN"/>
             </w:rPr>
           </w:pPr>
-          <w:hyperlink w:anchor="_Toc42454510" w:history="1">
+          <w:hyperlink w:anchor="_Toc42456207" w:history="1">
             <w:r>
               <w:rPr>
                 <w:rStyle w:val="Hyperlink"/>
@@ -1854,7 +1889,7 @@
                 <w:noProof/>
                 <w:webHidden/>
               </w:rPr>
-              <w:instrText xml:space="preserve"> PAGEREF _Toc42454510 \h </w:instrText>
+              <w:instrText xml:space="preserve"> PAGEREF _Toc42456207 \h </w:instrText>
             </w:r>
             <w:r>
               <w:rPr>
@@ -1904,7 +1939,7 @@
             </w:rPr>
             <w:t xml:space="preserve">2. </w:t>
           </w:r>
-          <w:hyperlink w:anchor="_Toc42454511" w:history="1">
+          <w:hyperlink w:anchor="_Toc42456208" w:history="1">
             <w:r>
               <w:rPr>
                 <w:rStyle w:val="Hyperlink"/>
@@ -1927,7 +1962,7 @@
               <w:rPr>
                 <w:webHidden/>
               </w:rPr>
-              <w:instrText xml:space="preserve"> PAGEREF _Toc42454511 \h </w:instrText>
+              <w:instrText xml:space="preserve"> PAGEREF _Toc42456208 \h </w:instrText>
             </w:r>
             <w:r>
               <w:rPr>
@@ -1968,7 +2003,7 @@
               <w:lang w:val="en-IN" w:eastAsia="en-IN"/>
             </w:rPr>
           </w:pPr>
-          <w:hyperlink w:anchor="_Toc42454512" w:history="1">
+          <w:hyperlink w:anchor="_Toc42456209" w:history="1">
             <w:r>
               <w:rPr>
                 <w:rStyle w:val="Hyperlink"/>
@@ -2013,7 +2048,7 @@
                 <w:noProof/>
                 <w:webHidden/>
               </w:rPr>
-              <w:instrText xml:space="preserve"> PAGEREF _Toc42454512 \h </w:instrText>
+              <w:instrText xml:space="preserve"> PAGEREF _Toc42456209 \h </w:instrText>
             </w:r>
             <w:r>
               <w:rPr>
@@ -2058,7 +2093,7 @@
               <w:lang w:val="en-IN" w:eastAsia="en-IN"/>
             </w:rPr>
           </w:pPr>
-          <w:hyperlink w:anchor="_Toc42454513" w:history="1">
+          <w:hyperlink w:anchor="_Toc42456210" w:history="1">
             <w:r>
               <w:rPr>
                 <w:rStyle w:val="Hyperlink"/>
@@ -2103,7 +2138,7 @@
                 <w:noProof/>
                 <w:webHidden/>
               </w:rPr>
-              <w:instrText xml:space="preserve"> PAGEREF _Toc42454513 \h </w:instrText>
+              <w:instrText xml:space="preserve"> PAGEREF _Toc42456210 \h </w:instrText>
             </w:r>
             <w:r>
               <w:rPr>
@@ -2153,7 +2188,7 @@
             </w:rPr>
             <w:t xml:space="preserve">3. </w:t>
           </w:r>
-          <w:hyperlink w:anchor="_Toc42454514" w:history="1">
+          <w:hyperlink w:anchor="_Toc42456211" w:history="1">
             <w:r>
               <w:rPr>
                 <w:rStyle w:val="Hyperlink"/>
@@ -2177,7 +2212,7 @@
               <w:rPr>
                 <w:webHidden/>
               </w:rPr>
-              <w:instrText xml:space="preserve"> PAGEREF _Toc42454514 \h </w:instrText>
+              <w:instrText xml:space="preserve"> PAGEREF _Toc42456211 \h </w:instrText>
             </w:r>
             <w:r>
               <w:rPr>
@@ -2218,7 +2253,7 @@
               <w:lang w:val="en-IN" w:eastAsia="en-IN"/>
             </w:rPr>
           </w:pPr>
-          <w:hyperlink w:anchor="_Toc42454515" w:history="1">
+          <w:hyperlink w:anchor="_Toc42456212" w:history="1">
             <w:r>
               <w:rPr>
                 <w:rStyle w:val="Hyperlink"/>
@@ -2263,7 +2298,7 @@
                 <w:noProof/>
                 <w:webHidden/>
               </w:rPr>
-              <w:instrText xml:space="preserve"> PAGEREF _Toc42454515 \h </w:instrText>
+              <w:instrText xml:space="preserve"> PAGEREF _Toc42456212 \h </w:instrText>
             </w:r>
             <w:r>
               <w:rPr>
@@ -2308,7 +2343,7 @@
               <w:lang w:val="en-IN" w:eastAsia="en-IN"/>
             </w:rPr>
           </w:pPr>
-          <w:hyperlink w:anchor="_Toc42454516" w:history="1">
+          <w:hyperlink w:anchor="_Toc42456213" w:history="1">
             <w:r>
               <w:rPr>
                 <w:rStyle w:val="Hyperlink"/>
@@ -2353,7 +2388,7 @@
                 <w:noProof/>
                 <w:webHidden/>
               </w:rPr>
-              <w:instrText xml:space="preserve"> PAGEREF _Toc42454516 \h </w:instrText>
+              <w:instrText xml:space="preserve"> PAGEREF _Toc42456213 \h </w:instrText>
             </w:r>
             <w:r>
               <w:rPr>
@@ -2398,7 +2433,7 @@
               <w:lang w:val="en-IN" w:eastAsia="en-IN"/>
             </w:rPr>
           </w:pPr>
-          <w:hyperlink w:anchor="_Toc42454517" w:history="1">
+          <w:hyperlink w:anchor="_Toc42456214" w:history="1">
             <w:r>
               <w:rPr>
                 <w:rStyle w:val="Hyperlink"/>
@@ -2443,7 +2478,7 @@
                 <w:noProof/>
                 <w:webHidden/>
               </w:rPr>
-              <w:instrText xml:space="preserve"> PAGEREF _Toc42454517 \h </w:instrText>
+              <w:instrText xml:space="preserve"> PAGEREF _Toc42456214 \h </w:instrText>
             </w:r>
             <w:r>
               <w:rPr>
@@ -2488,7 +2523,7 @@
               <w:lang w:val="en-IN" w:eastAsia="en-IN"/>
             </w:rPr>
           </w:pPr>
-          <w:hyperlink w:anchor="_Toc42454518" w:history="1">
+          <w:hyperlink w:anchor="_Toc42456215" w:history="1">
             <w:r>
               <w:rPr>
                 <w:rStyle w:val="Hyperlink"/>
@@ -2533,7 +2568,7 @@
                 <w:noProof/>
                 <w:webHidden/>
               </w:rPr>
-              <w:instrText xml:space="preserve"> PAGEREF _Toc42454518 \h </w:instrText>
+              <w:instrText xml:space="preserve"> PAGEREF _Toc42456215 \h </w:instrText>
             </w:r>
             <w:r>
               <w:rPr>
@@ -2578,7 +2613,7 @@
               <w:lang w:val="en-IN" w:eastAsia="en-IN"/>
             </w:rPr>
           </w:pPr>
-          <w:hyperlink w:anchor="_Toc42454519" w:history="1">
+          <w:hyperlink w:anchor="_Toc42456216" w:history="1">
             <w:r>
               <w:rPr>
                 <w:rStyle w:val="Hyperlink"/>
@@ -2623,7 +2658,7 @@
                 <w:noProof/>
                 <w:webHidden/>
               </w:rPr>
-              <w:instrText xml:space="preserve"> PAGEREF _Toc42454519 \h </w:instrText>
+              <w:instrText xml:space="preserve"> PAGEREF _Toc42456216 \h </w:instrText>
             </w:r>
             <w:r>
               <w:rPr>
@@ -2668,7 +2703,7 @@
               <w:lang w:val="en-IN" w:eastAsia="en-IN"/>
             </w:rPr>
           </w:pPr>
-          <w:hyperlink w:anchor="_Toc42454520" w:history="1">
+          <w:hyperlink w:anchor="_Toc42456217" w:history="1">
             <w:r>
               <w:rPr>
                 <w:rStyle w:val="Hyperlink"/>
@@ -2713,7 +2748,7 @@
                 <w:noProof/>
                 <w:webHidden/>
               </w:rPr>
-              <w:instrText xml:space="preserve"> PAGEREF _Toc42454520 \h </w:instrText>
+              <w:instrText xml:space="preserve"> PAGEREF _Toc42456217 \h </w:instrText>
             </w:r>
             <w:r>
               <w:rPr>
@@ -2758,7 +2793,7 @@
               <w:lang w:val="en-IN" w:eastAsia="en-IN"/>
             </w:rPr>
           </w:pPr>
-          <w:hyperlink w:anchor="_Toc42454521" w:history="1">
+          <w:hyperlink w:anchor="_Toc42456218" w:history="1">
             <w:r>
               <w:rPr>
                 <w:rStyle w:val="Hyperlink"/>
@@ -2803,7 +2838,7 @@
                 <w:noProof/>
                 <w:webHidden/>
               </w:rPr>
-              <w:instrText xml:space="preserve"> PAGEREF _Toc42454521 \h </w:instrText>
+              <w:instrText xml:space="preserve"> PAGEREF _Toc42456218 \h </w:instrText>
             </w:r>
             <w:r>
               <w:rPr>
@@ -2848,7 +2883,7 @@
               <w:lang w:val="en-IN" w:eastAsia="en-IN"/>
             </w:rPr>
           </w:pPr>
-          <w:hyperlink w:anchor="_Toc42454522" w:history="1">
+          <w:hyperlink w:anchor="_Toc42456219" w:history="1">
             <w:r>
               <w:rPr>
                 <w:rStyle w:val="Hyperlink"/>
@@ -2893,7 +2928,7 @@
                 <w:noProof/>
                 <w:webHidden/>
               </w:rPr>
-              <w:instrText xml:space="preserve"> PAGEREF _Toc42454522 \h </w:instrText>
+              <w:instrText xml:space="preserve"> PAGEREF _Toc42456219 \h </w:instrText>
             </w:r>
             <w:r>
               <w:rPr>
@@ -2933,7 +2968,7 @@
               <w:lang w:val="en-IN" w:eastAsia="en-IN"/>
             </w:rPr>
           </w:pPr>
-          <w:hyperlink w:anchor="_Toc42454523" w:history="1">
+          <w:hyperlink w:anchor="_Toc42456220" w:history="1">
             <w:r>
               <w:rPr>
                 <w:rStyle w:val="Hyperlink"/>
@@ -2974,7 +3009,7 @@
               <w:rPr>
                 <w:webHidden/>
               </w:rPr>
-              <w:instrText xml:space="preserve"> PAGEREF _Toc42454523 \h </w:instrText>
+              <w:instrText xml:space="preserve"> PAGEREF _Toc42456220 \h </w:instrText>
             </w:r>
             <w:r>
               <w:rPr>
@@ -3020,13 +3055,13 @@
             </w:rPr>
             <w:t xml:space="preserve">4. </w:t>
           </w:r>
-          <w:hyperlink w:anchor="_Toc42454524" w:history="1">
+          <w:hyperlink w:anchor="_Toc42456221" w:history="1">
             <w:r>
               <w:rPr>
                 <w:rStyle w:val="Hyperlink"/>
                 <w:rFonts w:cs="Times New Roman"/>
               </w:rPr>
-              <w:t>Comparation</w:t>
+              <w:t>Comparison between Models</w:t>
             </w:r>
             <w:r>
               <w:rPr>
@@ -3044,7 +3079,7 @@
               <w:rPr>
                 <w:webHidden/>
               </w:rPr>
-              <w:instrText xml:space="preserve"> PAGEREF _Toc42454524 \h </w:instrText>
+              <w:instrText xml:space="preserve"> PAGEREF _Toc42456221 \h </w:instrText>
             </w:r>
             <w:r>
               <w:rPr>
@@ -3090,7 +3125,7 @@
             </w:rPr>
             <w:t xml:space="preserve">5. </w:t>
           </w:r>
-          <w:hyperlink w:anchor="_Toc42454525" w:history="1">
+          <w:hyperlink w:anchor="_Toc42456222" w:history="1">
             <w:r>
               <w:rPr>
                 <w:rStyle w:val="Hyperlink"/>
@@ -3113,7 +3148,7 @@
               <w:rPr>
                 <w:webHidden/>
               </w:rPr>
-              <w:instrText xml:space="preserve"> PAGEREF _Toc42454525 \h </w:instrText>
+              <w:instrText xml:space="preserve"> PAGEREF _Toc42456222 \h </w:instrText>
             </w:r>
             <w:r>
               <w:rPr>
@@ -3159,7 +3194,7 @@
             </w:rPr>
             <w:t xml:space="preserve">6. </w:t>
           </w:r>
-          <w:hyperlink w:anchor="_Toc42454526" w:history="1">
+          <w:hyperlink w:anchor="_Toc42456223" w:history="1">
             <w:r>
               <w:rPr>
                 <w:rStyle w:val="Hyperlink"/>
@@ -3183,7 +3218,7 @@
               <w:rPr>
                 <w:webHidden/>
               </w:rPr>
-              <w:instrText xml:space="preserve"> PAGEREF _Toc42454526 \h </w:instrText>
+              <w:instrText xml:space="preserve"> PAGEREF _Toc42456223 \h </w:instrText>
             </w:r>
             <w:r>
               <w:rPr>
@@ -3224,7 +3259,7 @@
               <w:lang w:val="en-IN" w:eastAsia="en-IN"/>
             </w:rPr>
           </w:pPr>
-          <w:hyperlink w:anchor="_Toc42454527" w:history="1">
+          <w:hyperlink w:anchor="_Toc42456224" w:history="1">
             <w:r>
               <w:rPr>
                 <w:rStyle w:val="Hyperlink"/>
@@ -3269,7 +3304,7 @@
                 <w:noProof/>
                 <w:webHidden/>
               </w:rPr>
-              <w:instrText xml:space="preserve"> PAGEREF _Toc42454527 \h </w:instrText>
+              <w:instrText xml:space="preserve"> PAGEREF _Toc42456224 \h </w:instrText>
             </w:r>
             <w:r>
               <w:rPr>
@@ -3314,7 +3349,7 @@
               <w:lang w:val="en-IN" w:eastAsia="en-IN"/>
             </w:rPr>
           </w:pPr>
-          <w:hyperlink w:anchor="_Toc42454528" w:history="1">
+          <w:hyperlink w:anchor="_Toc42456225" w:history="1">
             <w:r>
               <w:rPr>
                 <w:rStyle w:val="Hyperlink"/>
@@ -3359,7 +3394,7 @@
                 <w:noProof/>
                 <w:webHidden/>
               </w:rPr>
-              <w:instrText xml:space="preserve"> PAGEREF _Toc42454528 \h </w:instrText>
+              <w:instrText xml:space="preserve"> PAGEREF _Toc42456225 \h </w:instrText>
             </w:r>
             <w:r>
               <w:rPr>
@@ -3401,13 +3436,22 @@
               <w:lang w:val="en-IN" w:eastAsia="en-IN"/>
             </w:rPr>
           </w:pPr>
-          <w:hyperlink w:anchor="_Toc42454529" w:history="1">
+          <w:hyperlink w:anchor="_Toc42456226" w:history="1">
             <w:r>
               <w:rPr>
                 <w:rStyle w:val="Hyperlink"/>
                 <w:rFonts w:cs="Times New Roman"/>
               </w:rPr>
-              <w:t>Bibliography</w:t>
+              <w:t>Bi</w:t>
+            </w:r>
+            <w:bookmarkStart w:id="1" w:name="_GoBack"/>
+            <w:bookmarkEnd w:id="1"/>
+            <w:r>
+              <w:rPr>
+                <w:rStyle w:val="Hyperlink"/>
+                <w:rFonts w:cs="Times New Roman"/>
+              </w:rPr>
+              <w:t>bliography</w:t>
             </w:r>
             <w:r>
               <w:rPr>
@@ -3425,7 +3469,7 @@
               <w:rPr>
                 <w:webHidden/>
               </w:rPr>
-              <w:instrText xml:space="preserve"> PAGEREF _Toc42454529 \h </w:instrText>
+              <w:instrText xml:space="preserve"> PAGEREF _Toc42456226 \h </w:instrText>
             </w:r>
             <w:r>
               <w:rPr>
@@ -3498,7 +3542,7 @@
           <w:szCs w:val="48"/>
         </w:rPr>
       </w:pPr>
-      <w:bookmarkStart w:id="1" w:name="_Toc42365960"/>
+      <w:bookmarkStart w:id="2" w:name="_Toc42365960"/>
       <w:r>
         <w:rPr>
           <w:rFonts w:cs="Times New Roman"/>
@@ -3511,7 +3555,7 @@
         <w:t>Chapter 1</w:t>
       </w:r>
       <w:bookmarkEnd w:id="0"/>
-      <w:bookmarkEnd w:id="1"/>
+      <w:bookmarkEnd w:id="2"/>
     </w:p>
     <w:p>
       <w:pPr>
@@ -3521,7 +3565,7 @@
           <w:color w:val="auto"/>
         </w:rPr>
       </w:pPr>
-      <w:bookmarkStart w:id="2" w:name="_Toc42454505"/>
+      <w:bookmarkStart w:id="3" w:name="_Toc42456202"/>
       <w:r>
         <w:rPr>
           <w:rFonts w:cs="Times New Roman"/>
@@ -3529,7 +3573,7 @@
         </w:rPr>
         <w:t>Indian Trade Forecasting</w:t>
       </w:r>
-      <w:bookmarkEnd w:id="2"/>
+      <w:bookmarkEnd w:id="3"/>
     </w:p>
     <w:p>
       <w:pPr>
@@ -3552,7 +3596,7 @@
           <w:color w:val="auto"/>
         </w:rPr>
       </w:pPr>
-      <w:bookmarkStart w:id="3" w:name="_Toc42454506"/>
+      <w:bookmarkStart w:id="4" w:name="_Toc42456203"/>
       <w:r>
         <w:rPr>
           <w:rFonts w:cs="Times New Roman"/>
@@ -3560,7 +3604,7 @@
         </w:rPr>
         <w:t>Significance of Forecasting</w:t>
       </w:r>
-      <w:bookmarkEnd w:id="3"/>
+      <w:bookmarkEnd w:id="4"/>
     </w:p>
     <w:p>
       <w:pPr>
@@ -3664,7 +3708,7 @@
           <w:color w:val="auto"/>
         </w:rPr>
       </w:pPr>
-      <w:bookmarkStart w:id="4" w:name="_Toc42454507"/>
+      <w:bookmarkStart w:id="5" w:name="_Toc42456204"/>
       <w:r>
         <w:rPr>
           <w:rFonts w:cs="Times New Roman"/>
@@ -3672,7 +3716,7 @@
         </w:rPr>
         <w:t>Data</w:t>
       </w:r>
-      <w:bookmarkEnd w:id="4"/>
+      <w:bookmarkEnd w:id="5"/>
     </w:p>
     <w:p>
       <w:pPr>
@@ -4100,7 +4144,7 @@
           <w:color w:val="auto"/>
         </w:rPr>
       </w:pPr>
-      <w:bookmarkStart w:id="5" w:name="_Toc42454508"/>
+      <w:bookmarkStart w:id="6" w:name="_Toc42456205"/>
       <w:r>
         <w:rPr>
           <w:rFonts w:cs="Times New Roman"/>
@@ -4108,7 +4152,7 @@
         </w:rPr>
         <w:t>Preprocessing of Dataset</w:t>
       </w:r>
-      <w:bookmarkEnd w:id="5"/>
+      <w:bookmarkEnd w:id="6"/>
     </w:p>
     <w:p>
       <w:pPr>
@@ -4270,7 +4314,7 @@
           <w:color w:val="auto"/>
         </w:rPr>
       </w:pPr>
-      <w:bookmarkStart w:id="6" w:name="_Toc42454509"/>
+      <w:bookmarkStart w:id="7" w:name="_Toc42456206"/>
       <w:r>
         <w:rPr>
           <w:rFonts w:cs="Times New Roman"/>
@@ -4279,7 +4323,7 @@
         <w:lastRenderedPageBreak/>
         <w:t>Visualization</w:t>
       </w:r>
-      <w:bookmarkEnd w:id="6"/>
+      <w:bookmarkEnd w:id="7"/>
       <w:r>
         <w:rPr>
           <w:rFonts w:cs="Times New Roman"/>
@@ -4370,7 +4414,7 @@
           <w:szCs w:val="36"/>
         </w:rPr>
       </w:pPr>
-      <w:bookmarkStart w:id="7" w:name="_Toc42454510"/>
+      <w:bookmarkStart w:id="8" w:name="_Toc42456207"/>
       <w:r>
         <w:rPr>
           <w:rFonts w:cs="Times New Roman"/>
@@ -4379,7 +4423,7 @@
         </w:rPr>
         <w:t>Insights about Data</w:t>
       </w:r>
-      <w:bookmarkEnd w:id="7"/>
+      <w:bookmarkEnd w:id="8"/>
     </w:p>
     <w:p>
       <w:pPr>
@@ -4938,7 +4982,7 @@
           <w:szCs w:val="48"/>
         </w:rPr>
       </w:pPr>
-      <w:bookmarkStart w:id="8" w:name="_Toc42365967"/>
+      <w:bookmarkStart w:id="9" w:name="_Toc42365967"/>
       <w:r>
         <w:rPr>
           <w:rFonts w:cs="Times New Roman"/>
@@ -4960,7 +5004,7 @@
         </w:rPr>
         <w:t>hapter 2</w:t>
       </w:r>
-      <w:bookmarkEnd w:id="8"/>
+      <w:bookmarkEnd w:id="9"/>
     </w:p>
     <w:p>
       <w:pPr>
@@ -4970,14 +5014,14 @@
           <w:szCs w:val="48"/>
         </w:rPr>
       </w:pPr>
-      <w:bookmarkStart w:id="9" w:name="_Toc42454511"/>
+      <w:bookmarkStart w:id="10" w:name="_Toc42456208"/>
       <w:r>
         <w:t xml:space="preserve">Overview of </w:t>
       </w:r>
       <w:r>
         <w:t>Forecasting Models</w:t>
       </w:r>
-      <w:bookmarkEnd w:id="9"/>
+      <w:bookmarkEnd w:id="10"/>
     </w:p>
     <w:p/>
     <w:p>
@@ -5848,7 +5892,7 @@
           <w:color w:val="auto"/>
         </w:rPr>
       </w:pPr>
-      <w:bookmarkStart w:id="10" w:name="_Toc42454512"/>
+      <w:bookmarkStart w:id="11" w:name="_Toc42456209"/>
       <w:r>
         <w:rPr>
           <w:rFonts w:cs="Times New Roman"/>
@@ -5871,7 +5915,7 @@
         </w:rPr>
         <w:t>Which one to use</w:t>
       </w:r>
-      <w:bookmarkEnd w:id="10"/>
+      <w:bookmarkEnd w:id="11"/>
     </w:p>
     <w:p/>
     <w:p>
@@ -6120,7 +6164,7 @@
         </w:rPr>
         <w:t xml:space="preserve"> each model one by one and See which one provides us with the best forecasting results.</w:t>
       </w:r>
-      <w:bookmarkStart w:id="11" w:name="_Toc41824231"/>
+      <w:bookmarkStart w:id="12" w:name="_Toc41824231"/>
     </w:p>
     <w:p>
       <w:pPr>
@@ -6143,7 +6187,7 @@
           <w:color w:val="auto"/>
         </w:rPr>
       </w:pPr>
-      <w:bookmarkStart w:id="12" w:name="_Toc42454513"/>
+      <w:bookmarkStart w:id="13" w:name="_Toc42456210"/>
       <w:r>
         <w:rPr>
           <w:rFonts w:cs="Times New Roman"/>
@@ -6192,8 +6236,8 @@
         </w:rPr>
         <w:t>imeseries</w:t>
       </w:r>
-      <w:bookmarkEnd w:id="11"/>
       <w:bookmarkEnd w:id="12"/>
+      <w:bookmarkEnd w:id="13"/>
     </w:p>
     <w:p/>
     <w:p>
@@ -6533,7 +6577,7 @@
           <w:szCs w:val="48"/>
         </w:rPr>
       </w:pPr>
-      <w:bookmarkStart w:id="13" w:name="_Toc42365971"/>
+      <w:bookmarkStart w:id="14" w:name="_Toc42365971"/>
       <w:r>
         <w:rPr>
           <w:rFonts w:cs="Times New Roman"/>
@@ -6566,7 +6610,7 @@
         <w:lastRenderedPageBreak/>
         <w:t>Chapter 3</w:t>
       </w:r>
-      <w:bookmarkEnd w:id="13"/>
+      <w:bookmarkEnd w:id="14"/>
     </w:p>
     <w:p>
       <w:pPr>
@@ -6576,7 +6620,7 @@
           <w:color w:val="auto"/>
         </w:rPr>
       </w:pPr>
-      <w:bookmarkStart w:id="14" w:name="_Toc42454514"/>
+      <w:bookmarkStart w:id="15" w:name="_Toc42456211"/>
       <w:r>
         <w:rPr>
           <w:rFonts w:cs="Times New Roman"/>
@@ -6584,7 +6628,7 @@
         </w:rPr>
         <w:t>Timeseries Forecasting Models</w:t>
       </w:r>
-      <w:bookmarkEnd w:id="14"/>
+      <w:bookmarkEnd w:id="15"/>
     </w:p>
     <w:p>
       <w:pPr>
@@ -6602,8 +6646,8 @@
           <w:color w:val="auto"/>
         </w:rPr>
       </w:pPr>
-      <w:bookmarkStart w:id="15" w:name="_Toc41824232"/>
-      <w:bookmarkStart w:id="16" w:name="_Toc42454515"/>
+      <w:bookmarkStart w:id="16" w:name="_Toc41824232"/>
+      <w:bookmarkStart w:id="17" w:name="_Toc42456212"/>
       <w:r>
         <w:rPr>
           <w:rFonts w:cs="Times New Roman"/>
@@ -6628,8 +6672,8 @@
         </w:rPr>
         <w:t>Exponential Smoothing(Exponential Averaging)</w:t>
       </w:r>
-      <w:bookmarkEnd w:id="15"/>
       <w:bookmarkEnd w:id="16"/>
+      <w:bookmarkEnd w:id="17"/>
     </w:p>
     <w:p>
       <w:pPr>
@@ -7641,8 +7685,8 @@
           <w:color w:val="auto"/>
         </w:rPr>
       </w:pPr>
-      <w:bookmarkStart w:id="17" w:name="_Toc41824233"/>
-      <w:bookmarkStart w:id="18" w:name="_Toc42454516"/>
+      <w:bookmarkStart w:id="18" w:name="_Toc41824233"/>
+      <w:bookmarkStart w:id="19" w:name="_Toc42456213"/>
       <w:r>
         <w:rPr>
           <w:rFonts w:cs="Times New Roman"/>
@@ -7664,8 +7708,8 @@
         </w:rPr>
         <w:t>Auto Regressive Model</w:t>
       </w:r>
-      <w:bookmarkEnd w:id="17"/>
       <w:bookmarkEnd w:id="18"/>
+      <w:bookmarkEnd w:id="19"/>
     </w:p>
     <w:p>
       <w:pPr>
@@ -8733,8 +8777,8 @@
           <w:color w:val="auto"/>
         </w:rPr>
       </w:pPr>
-      <w:bookmarkStart w:id="19" w:name="_Toc41824234"/>
-      <w:bookmarkStart w:id="20" w:name="_Toc42454517"/>
+      <w:bookmarkStart w:id="20" w:name="_Toc41824234"/>
+      <w:bookmarkStart w:id="21" w:name="_Toc42456214"/>
       <w:r>
         <w:rPr>
           <w:rFonts w:cs="Times New Roman"/>
@@ -8757,8 +8801,8 @@
         </w:rPr>
         <w:t>Moving Average Model</w:t>
       </w:r>
-      <w:bookmarkEnd w:id="19"/>
       <w:bookmarkEnd w:id="20"/>
+      <w:bookmarkEnd w:id="21"/>
     </w:p>
     <w:p>
       <w:pPr>
@@ -9868,7 +9912,7 @@
         </w:rPr>
         <w:t xml:space="preserve">RMSE Import/Export - </w:t>
       </w:r>
-      <w:bookmarkStart w:id="21" w:name="_Toc41824235"/>
+      <w:bookmarkStart w:id="22" w:name="_Toc41824235"/>
       <w:r>
         <w:rPr>
           <w:rFonts w:ascii="Times New Roman" w:hAnsi="Times New Roman" w:cs="Times New Roman"/>
@@ -9908,7 +9952,7 @@
           <w:color w:val="auto"/>
         </w:rPr>
       </w:pPr>
-      <w:bookmarkStart w:id="22" w:name="_Toc42454518"/>
+      <w:bookmarkStart w:id="23" w:name="_Toc42456215"/>
       <w:r>
         <w:rPr>
           <w:rFonts w:cs="Times New Roman"/>
@@ -9931,8 +9975,8 @@
         </w:rPr>
         <w:t>Holt-Winters Method</w:t>
       </w:r>
-      <w:bookmarkEnd w:id="21"/>
       <w:bookmarkEnd w:id="22"/>
+      <w:bookmarkEnd w:id="23"/>
     </w:p>
     <w:p>
       <w:pPr>
@@ -10925,7 +10969,7 @@
           <w:color w:val="auto"/>
         </w:rPr>
       </w:pPr>
-      <w:bookmarkStart w:id="23" w:name="_Toc41824236"/>
+      <w:bookmarkStart w:id="24" w:name="_Toc41824236"/>
     </w:p>
     <w:p>
       <w:pPr>
@@ -10935,7 +10979,7 @@
           <w:color w:val="auto"/>
         </w:rPr>
       </w:pPr>
-      <w:bookmarkStart w:id="24" w:name="_Toc42454519"/>
+      <w:bookmarkStart w:id="25" w:name="_Toc42456216"/>
       <w:r>
         <w:rPr>
           <w:rFonts w:cs="Times New Roman"/>
@@ -10957,8 +11001,8 @@
         </w:rPr>
         <w:t>ARIMA Multiplicative</w:t>
       </w:r>
-      <w:bookmarkEnd w:id="23"/>
       <w:bookmarkEnd w:id="24"/>
+      <w:bookmarkEnd w:id="25"/>
     </w:p>
     <w:p>
       <w:pPr>
@@ -12572,8 +12616,8 @@
           <w:color w:val="auto"/>
         </w:rPr>
       </w:pPr>
-      <w:bookmarkStart w:id="25" w:name="_Toc41824237"/>
-      <w:bookmarkStart w:id="26" w:name="_Toc42454520"/>
+      <w:bookmarkStart w:id="26" w:name="_Toc41824237"/>
+      <w:bookmarkStart w:id="27" w:name="_Toc42456217"/>
       <w:r>
         <w:rPr>
           <w:rFonts w:cs="Times New Roman"/>
@@ -12595,8 +12639,8 @@
         </w:rPr>
         <w:t>ARIMA Additive</w:t>
       </w:r>
-      <w:bookmarkEnd w:id="25"/>
       <w:bookmarkEnd w:id="26"/>
+      <w:bookmarkEnd w:id="27"/>
     </w:p>
     <w:p>
       <w:pPr>
@@ -14230,8 +14274,8 @@
           <w:color w:val="auto"/>
         </w:rPr>
       </w:pPr>
-      <w:bookmarkStart w:id="27" w:name="_Toc41824238"/>
-      <w:bookmarkStart w:id="28" w:name="_Toc42454521"/>
+      <w:bookmarkStart w:id="28" w:name="_Toc41824238"/>
+      <w:bookmarkStart w:id="29" w:name="_Toc42456218"/>
       <w:r>
         <w:rPr>
           <w:rFonts w:cs="Times New Roman"/>
@@ -14253,8 +14297,8 @@
         </w:rPr>
         <w:t>Seasonal ARIMA</w:t>
       </w:r>
-      <w:bookmarkEnd w:id="27"/>
       <w:bookmarkEnd w:id="28"/>
+      <w:bookmarkEnd w:id="29"/>
     </w:p>
     <w:p>
       <w:pPr>
@@ -14886,7 +14930,7 @@
         </w:rPr>
         <w:t xml:space="preserve">RMSE Import/Export - </w:t>
       </w:r>
-      <w:bookmarkStart w:id="29" w:name="_Toc41824239"/>
+      <w:bookmarkStart w:id="30" w:name="_Toc41824239"/>
       <w:r>
         <w:rPr>
           <w:rFonts w:ascii="Times New Roman" w:hAnsi="Times New Roman" w:cs="Times New Roman"/>
@@ -14916,8 +14960,8 @@
           <w:color w:val="auto"/>
         </w:rPr>
       </w:pPr>
-      <w:bookmarkStart w:id="30" w:name="_Toc42454522"/>
-      <w:bookmarkEnd w:id="29"/>
+      <w:bookmarkStart w:id="31" w:name="_Toc42456219"/>
+      <w:bookmarkEnd w:id="30"/>
       <w:r>
         <w:rPr>
           <w:rFonts w:cs="Times New Roman"/>
@@ -14946,7 +14990,7 @@
         </w:rPr>
         <w:t xml:space="preserve"> (Recurrent Neural Networks)</w:t>
       </w:r>
-      <w:bookmarkEnd w:id="30"/>
+      <w:bookmarkEnd w:id="31"/>
     </w:p>
     <w:p>
       <w:pPr>
@@ -15144,7 +15188,7 @@
           <w:szCs w:val="28"/>
         </w:rPr>
       </w:pPr>
-      <w:bookmarkStart w:id="31" w:name="_Toc42454523"/>
+      <w:bookmarkStart w:id="32" w:name="_Toc42456220"/>
       <w:r>
         <w:rPr>
           <w:rFonts w:ascii="Times New Roman" w:hAnsi="Times New Roman" w:cs="Times New Roman"/>
@@ -15178,7 +15222,7 @@
         </w:rPr>
         <w:t>LSTM Networks</w:t>
       </w:r>
-      <w:bookmarkEnd w:id="31"/>
+      <w:bookmarkEnd w:id="32"/>
     </w:p>
     <w:p>
       <w:pPr>
@@ -17330,7 +17374,7 @@
         </w:rPr>
         <w:t>2043.39</w:t>
       </w:r>
-      <w:bookmarkStart w:id="32" w:name="_Toc42365985"/>
+      <w:bookmarkStart w:id="33" w:name="_Toc42365985"/>
       <w:r>
         <w:rPr>
           <w:rFonts w:cs="Times New Roman"/>
@@ -17362,7 +17406,7 @@
         <w:lastRenderedPageBreak/>
         <w:t>Chapter 4</w:t>
       </w:r>
-      <w:bookmarkEnd w:id="32"/>
+      <w:bookmarkEnd w:id="33"/>
     </w:p>
     <w:p>
       <w:pPr>
@@ -17372,34 +17416,60 @@
           <w:color w:val="auto"/>
         </w:rPr>
       </w:pPr>
-      <w:bookmarkStart w:id="33" w:name="_Toc42454524"/>
+      <w:bookmarkStart w:id="34" w:name="_Toc42456221"/>
       <w:r>
         <w:rPr>
           <w:rFonts w:cs="Times New Roman"/>
           <w:color w:val="auto"/>
         </w:rPr>
-        <w:t>Comparation</w:t>
-      </w:r>
-      <w:bookmarkEnd w:id="33"/>
-    </w:p>
-    <w:p>
-      <w:pPr>
-        <w:rPr>
-          <w:rFonts w:cs="Times New Roman"/>
-        </w:rPr>
-      </w:pPr>
-    </w:p>
-    <w:p>
-      <w:pPr>
-        <w:rPr>
-          <w:rFonts w:cs="Times New Roman"/>
-        </w:rPr>
-      </w:pPr>
-      <w:r>
-        <w:rPr>
-          <w:rFonts w:cs="Times New Roman"/>
-        </w:rPr>
-        <w:t>All the models perform quite well but the best observation which we have observed is of Seasonal ARIMA.</w:t>
+        <w:t>Compar</w:t>
+      </w:r>
+      <w:r>
+        <w:rPr>
+          <w:rFonts w:cs="Times New Roman"/>
+          <w:color w:val="auto"/>
+        </w:rPr>
+        <w:t>ison between Models</w:t>
+      </w:r>
+      <w:bookmarkEnd w:id="34"/>
+      <w:r>
+        <w:rPr>
+          <w:rFonts w:cs="Times New Roman"/>
+          <w:color w:val="auto"/>
+        </w:rPr>
+        <w:t xml:space="preserve"> </w:t>
+      </w:r>
+    </w:p>
+    <w:p>
+      <w:pPr>
+        <w:rPr>
+          <w:rFonts w:cs="Times New Roman"/>
+        </w:rPr>
+      </w:pPr>
+    </w:p>
+    <w:p>
+      <w:pPr>
+        <w:rPr>
+          <w:rFonts w:cs="Times New Roman"/>
+        </w:rPr>
+      </w:pPr>
+      <w:r>
+        <w:rPr>
+          <w:rFonts w:cs="Times New Roman"/>
+        </w:rPr>
+        <w:t>All the models perform quite well but the best observation which we have observed is of Seasonal ARIMA</w:t>
+      </w:r>
+      <w:r>
+        <w:rPr>
+          <w:rFonts w:cs="Times New Roman"/>
+        </w:rPr>
+        <w:t xml:space="preserve"> and LSTM</w:t>
+      </w:r>
+      <w:r>
+        <w:rPr>
+          <w:rFonts w:cs="Times New Roman"/>
+        </w:rPr>
+        <w:t>.</w:t>
       </w:r>
     </w:p>
     <w:p>
@@ -18361,6 +18431,13 @@
         </w:rPr>
         <w:t>Holt-winters is the advancement of the Simple exponential smoothing. ARIMA is the combination of AR and MA model, Seasonal ARIMA is the advancement of the ARIMA model.</w:t>
       </w:r>
+      <w:r>
+        <w:rPr>
+          <w:rFonts w:cs="Times New Roman"/>
+          <w:shd w:val="clear" w:color="auto" w:fill="FFFFFF"/>
+        </w:rPr>
+        <w:t xml:space="preserve"> Only LSTM is altogether different model, which gives us best results for Import Trade Forecasting while ARIMA stood up for Export Trade Forecasting.</w:t>
+      </w:r>
     </w:p>
     <w:p>
       <w:pPr>
@@ -18380,7 +18457,21 @@
           <w:rFonts w:cs="Times New Roman"/>
           <w:szCs w:val="24"/>
         </w:rPr>
-        <w:t>The mean of Error in forecasting is 3363.970323 and standard deviation is 2352.545462.</w:t>
+        <w:t>To get more accurate forecasting we should fine tune our m</w:t>
+      </w:r>
+      <w:r>
+        <w:rPr>
+          <w:rFonts w:cs="Times New Roman"/>
+          <w:szCs w:val="24"/>
+        </w:rPr>
+        <w:t>odel’s parameter</w:t>
+      </w:r>
+      <w:r>
+        <w:rPr>
+          <w:rFonts w:cs="Times New Roman"/>
+          <w:szCs w:val="24"/>
+        </w:rPr>
+        <w:t>.</w:t>
       </w:r>
     </w:p>
     <w:p>
@@ -18401,7 +18492,70 @@
           <w:rFonts w:cs="Times New Roman"/>
           <w:szCs w:val="24"/>
         </w:rPr>
-        <w:t>To get more accurate forecasting we should fine tune our model’s parameter in a better way.</w:t>
+        <w:t>O</w:t>
+      </w:r>
+      <w:r>
+        <w:rPr>
+          <w:rFonts w:cs="Times New Roman"/>
+          <w:szCs w:val="24"/>
+        </w:rPr>
+        <w:t>ur model</w:t>
+      </w:r>
+      <w:r>
+        <w:rPr>
+          <w:rFonts w:cs="Times New Roman"/>
+          <w:szCs w:val="24"/>
+        </w:rPr>
+        <w:t>s are</w:t>
+      </w:r>
+      <w:r>
+        <w:rPr>
+          <w:rFonts w:cs="Times New Roman"/>
+          <w:szCs w:val="24"/>
+        </w:rPr>
+        <w:t xml:space="preserve"> able to</w:t>
+      </w:r>
+      <w:r>
+        <w:rPr>
+          <w:rFonts w:cs="Times New Roman"/>
+          <w:szCs w:val="24"/>
+        </w:rPr>
+        <w:t xml:space="preserve"> forecast right trend of trade I</w:t>
+      </w:r>
+      <w:r>
+        <w:rPr>
+          <w:rFonts w:cs="Times New Roman"/>
+          <w:szCs w:val="24"/>
+        </w:rPr>
+        <w:t>mport</w:t>
+      </w:r>
+      <w:r>
+        <w:rPr>
+          <w:rFonts w:cs="Times New Roman"/>
+          <w:szCs w:val="24"/>
+        </w:rPr>
+        <w:t>/Export</w:t>
+      </w:r>
+      <w:r>
+        <w:rPr>
+          <w:rFonts w:cs="Times New Roman"/>
+          <w:szCs w:val="24"/>
+        </w:rPr>
+        <w:t xml:space="preserve"> amount</w:t>
+      </w:r>
+      <w:r>
+        <w:rPr>
+          <w:rFonts w:cs="Times New Roman"/>
+          <w:szCs w:val="24"/>
+        </w:rPr>
+        <w:t xml:space="preserve"> among which ARIMA and LSTM stand out</w:t>
+      </w:r>
+      <w:r>
+        <w:rPr>
+          <w:rFonts w:cs="Times New Roman"/>
+          <w:szCs w:val="24"/>
+        </w:rPr>
+        <w:t>.</w:t>
       </w:r>
     </w:p>
     <w:p>
@@ -18422,7 +18576,14 @@
           <w:rFonts w:cs="Times New Roman"/>
           <w:szCs w:val="24"/>
         </w:rPr>
-        <w:t>We can also modify our model’s network structure.</w:t>
+        <w:t>As we have only 169 data points (156 training + 13</w:t>
+      </w:r>
+      <w:r>
+        <w:rPr>
+          <w:rFonts w:cs="Times New Roman"/>
+          <w:szCs w:val="24"/>
+        </w:rPr>
+        <w:t xml:space="preserve"> validations), it’s too much to ask for a very high accuracy.</w:t>
       </w:r>
     </w:p>
     <w:p>
@@ -18443,55 +18604,6 @@
           <w:rFonts w:cs="Times New Roman"/>
           <w:szCs w:val="24"/>
         </w:rPr>
-        <w:t>The brighter side is that our model is able to forecast right trend of trade import amount.</w:t>
-      </w:r>
-    </w:p>
-    <w:p>
-      <w:pPr>
-        <w:pStyle w:val="ListParagraph"/>
-        <w:numPr>
-          <w:ilvl w:val="0"/>
-          <w:numId w:val="7"/>
-        </w:numPr>
-        <w:spacing w:after="200" w:line="276" w:lineRule="auto"/>
-        <w:rPr>
-          <w:rFonts w:cs="Times New Roman"/>
-          <w:szCs w:val="24"/>
-        </w:rPr>
-      </w:pPr>
-      <w:r>
-        <w:rPr>
-          <w:rFonts w:cs="Times New Roman"/>
-          <w:szCs w:val="24"/>
-        </w:rPr>
-        <w:t>As we have only 169 data points (156 training + 13</w:t>
-      </w:r>
-      <w:r>
-        <w:rPr>
-          <w:rFonts w:cs="Times New Roman"/>
-          <w:szCs w:val="24"/>
-        </w:rPr>
-        <w:t xml:space="preserve"> validations), it’s too much to ask for a very high accuracy.</w:t>
-      </w:r>
-    </w:p>
-    <w:p>
-      <w:pPr>
-        <w:pStyle w:val="ListParagraph"/>
-        <w:numPr>
-          <w:ilvl w:val="0"/>
-          <w:numId w:val="7"/>
-        </w:numPr>
-        <w:spacing w:after="200" w:line="276" w:lineRule="auto"/>
-        <w:rPr>
-          <w:rFonts w:cs="Times New Roman"/>
-          <w:szCs w:val="24"/>
-        </w:rPr>
-      </w:pPr>
-      <w:r>
-        <w:rPr>
-          <w:rFonts w:cs="Times New Roman"/>
-          <w:szCs w:val="24"/>
-        </w:rPr>
         <w:t>More data points will improve our model’s accuracy.</w:t>
       </w:r>
     </w:p>
@@ -18506,7 +18618,7 @@
           <w:szCs w:val="48"/>
         </w:rPr>
       </w:pPr>
-      <w:bookmarkStart w:id="34" w:name="_Toc42365987"/>
+      <w:bookmarkStart w:id="35" w:name="_Toc42365987"/>
       <w:r>
         <w:rPr>
           <w:rFonts w:cs="Times New Roman"/>
@@ -18523,13 +18635,13 @@
       <w:pPr>
         <w:pStyle w:val="Heading1"/>
       </w:pPr>
-      <w:bookmarkStart w:id="35" w:name="_Toc42453276"/>
-      <w:bookmarkStart w:id="36" w:name="_Toc42454525"/>
+      <w:bookmarkStart w:id="36" w:name="_Toc42453276"/>
+      <w:bookmarkStart w:id="37" w:name="_Toc42456222"/>
       <w:r>
         <w:t>Getting Rid of Trade Deficit</w:t>
       </w:r>
-      <w:bookmarkEnd w:id="35"/>
       <w:bookmarkEnd w:id="36"/>
+      <w:bookmarkEnd w:id="37"/>
     </w:p>
     <w:p>
       <w:r>
@@ -18720,6 +18832,21 @@
     <w:p>
       <w:pPr>
         <w:spacing w:after="160" w:line="259" w:lineRule="auto"/>
+      </w:pPr>
+      <w:r>
+        <w:t>While the problem areas have been identified, it is to be noted that all the three sectors, agricultural, manufacturing and service, need to grow independently of each other and not at the cost of the other.</w:t>
+      </w:r>
+    </w:p>
+    <w:p>
+      <w:pPr>
+        <w:spacing w:after="160" w:line="259" w:lineRule="auto"/>
+      </w:pPr>
+      <w:r>
+        <w:br w:type="page"/>
+      </w:r>
+    </w:p>
+    <w:p>
+      <w:pPr>
         <w:rPr>
           <w:rFonts w:cs="Times New Roman"/>
           <w:b/>
@@ -18729,9 +18856,6 @@
         </w:rPr>
       </w:pPr>
       <w:r>
-        <w:t>While the problem areas have been identified, it is to be noted that all the three sectors, agricultural, manufacturing and service, need to grow independently of each other and not at the cost of the other.</w:t>
-      </w:r>
-      <w:r>
         <w:rPr>
           <w:rFonts w:cs="Times New Roman"/>
           <w:b/>
@@ -18739,11 +18863,10 @@
           <w:sz w:val="48"/>
           <w:szCs w:val="48"/>
         </w:rPr>
-        <w:br w:type="page"/>
-      </w:r>
-    </w:p>
-    <w:p>
-      <w:pPr>
+        <w:lastRenderedPageBreak/>
+        <w:t>C</w:t>
+      </w:r>
+      <w:r>
         <w:rPr>
           <w:rFonts w:cs="Times New Roman"/>
           <w:b/>
@@ -18751,7 +18874,9 @@
           <w:sz w:val="48"/>
           <w:szCs w:val="48"/>
         </w:rPr>
-      </w:pPr>
+        <w:t xml:space="preserve">hapter </w:t>
+      </w:r>
+      <w:bookmarkEnd w:id="35"/>
       <w:r>
         <w:rPr>
           <w:rFonts w:cs="Times New Roman"/>
@@ -18760,28 +18885,6 @@
           <w:sz w:val="48"/>
           <w:szCs w:val="48"/>
         </w:rPr>
-        <w:lastRenderedPageBreak/>
-        <w:t>C</w:t>
-      </w:r>
-      <w:r>
-        <w:rPr>
-          <w:rFonts w:cs="Times New Roman"/>
-          <w:b/>
-          <w:bCs/>
-          <w:sz w:val="48"/>
-          <w:szCs w:val="48"/>
-        </w:rPr>
-        <w:t xml:space="preserve">hapter </w:t>
-      </w:r>
-      <w:bookmarkEnd w:id="34"/>
-      <w:r>
-        <w:rPr>
-          <w:rFonts w:cs="Times New Roman"/>
-          <w:b/>
-          <w:bCs/>
-          <w:sz w:val="48"/>
-          <w:szCs w:val="48"/>
-        </w:rPr>
         <w:t>6</w:t>
       </w:r>
     </w:p>
@@ -18793,7 +18896,7 @@
           <w:color w:val="auto"/>
         </w:rPr>
       </w:pPr>
-      <w:bookmarkStart w:id="37" w:name="_Toc42454526"/>
+      <w:bookmarkStart w:id="38" w:name="_Toc42456223"/>
       <w:r>
         <w:rPr>
           <w:rFonts w:cs="Times New Roman"/>
@@ -18801,7 +18904,7 @@
         </w:rPr>
         <w:t>Conclusion</w:t>
       </w:r>
-      <w:bookmarkEnd w:id="37"/>
+      <w:bookmarkEnd w:id="38"/>
     </w:p>
     <w:p>
       <w:pPr>
@@ -19251,7 +19354,7 @@
           <w:color w:val="auto"/>
         </w:rPr>
       </w:pPr>
-      <w:bookmarkStart w:id="38" w:name="_Toc42454527"/>
+      <w:bookmarkStart w:id="39" w:name="_Toc42456224"/>
       <w:r>
         <w:rPr>
           <w:rFonts w:cs="Times New Roman"/>
@@ -19280,7 +19383,7 @@
         </w:rPr>
         <w:t>Technologies Used</w:t>
       </w:r>
-      <w:bookmarkEnd w:id="38"/>
+      <w:bookmarkEnd w:id="39"/>
     </w:p>
     <w:p>
       <w:pPr>
@@ -19400,7 +19503,7 @@
           <w:color w:val="auto"/>
         </w:rPr>
       </w:pPr>
-      <w:bookmarkStart w:id="39" w:name="_Toc42454528"/>
+      <w:bookmarkStart w:id="40" w:name="_Toc42456225"/>
       <w:r>
         <w:rPr>
           <w:rFonts w:cs="Times New Roman"/>
@@ -19430,7 +19533,7 @@
         </w:rPr>
         <w:t>Future Prospects</w:t>
       </w:r>
-      <w:bookmarkEnd w:id="39"/>
+      <w:bookmarkEnd w:id="40"/>
     </w:p>
     <w:p>
       <w:pPr>
@@ -19554,7 +19657,7 @@
         <w:br w:type="page"/>
       </w:r>
     </w:p>
-    <w:bookmarkStart w:id="40" w:name="_Toc42454529" w:displacedByCustomXml="next"/>
+    <w:bookmarkStart w:id="41" w:name="_Toc42456226" w:displacedByCustomXml="next"/>
     <w:sdt>
       <w:sdtPr>
         <w:rPr>
@@ -19587,7 +19690,7 @@
             </w:rPr>
             <w:t>Bibliography</w:t>
           </w:r>
-          <w:bookmarkEnd w:id="40"/>
+          <w:bookmarkEnd w:id="41"/>
         </w:p>
         <w:p>
           <w:pPr>
@@ -19739,8 +19842,6 @@
                 </w:rPr>
                 <w:t>, 2020.</w:t>
               </w:r>
-              <w:bookmarkStart w:id="41" w:name="_GoBack"/>
-              <w:bookmarkEnd w:id="41"/>
             </w:p>
             <w:p>
               <w:pPr>
@@ -23762,7 +23863,7 @@
 </file>
 
 <file path=customXml/itemProps1.xml><?xml version="1.0" encoding="utf-8"?>
-<ds:datastoreItem xmlns:ds="http://schemas.openxmlformats.org/officeDocument/2006/customXml" ds:itemID="{0D72CE75-60B3-4CD1-AACC-5BC8FF2E3421}">
+<ds:datastoreItem xmlns:ds="http://schemas.openxmlformats.org/officeDocument/2006/customXml" ds:itemID="{A46A85F9-A889-4085-AB65-0F2D2E51FD8C}">
   <ds:schemaRefs>
     <ds:schemaRef ds:uri="http://schemas.openxmlformats.org/officeDocument/2006/bibliography"/>
   </ds:schemaRefs>

</xml_diff>

<commit_message>
Modifications in footer and spacing
</commit_message>
<xml_diff>
--- a/Documents/Final Thesis/Indian Trade Data Analysis and Forecasting thesis v1.4.docx
+++ b/Documents/Final Thesis/Indian Trade Data Analysis and Forecasting thesis v1.4.docx
@@ -3442,16 +3442,7 @@
                 <w:rStyle w:val="Hyperlink"/>
                 <w:rFonts w:cs="Times New Roman"/>
               </w:rPr>
-              <w:t>Bi</w:t>
-            </w:r>
-            <w:bookmarkStart w:id="1" w:name="_GoBack"/>
-            <w:bookmarkEnd w:id="1"/>
-            <w:r>
-              <w:rPr>
-                <w:rStyle w:val="Hyperlink"/>
-                <w:rFonts w:cs="Times New Roman"/>
-              </w:rPr>
-              <w:t>bliography</w:t>
+              <w:t>Bibliography</w:t>
             </w:r>
             <w:r>
               <w:rPr>
@@ -3542,7 +3533,7 @@
           <w:szCs w:val="48"/>
         </w:rPr>
       </w:pPr>
-      <w:bookmarkStart w:id="2" w:name="_Toc42365960"/>
+      <w:bookmarkStart w:id="1" w:name="_Toc42365960"/>
       <w:r>
         <w:rPr>
           <w:rFonts w:cs="Times New Roman"/>
@@ -3555,7 +3546,7 @@
         <w:t>Chapter 1</w:t>
       </w:r>
       <w:bookmarkEnd w:id="0"/>
-      <w:bookmarkEnd w:id="2"/>
+      <w:bookmarkEnd w:id="1"/>
     </w:p>
     <w:p>
       <w:pPr>
@@ -3565,7 +3556,7 @@
           <w:color w:val="auto"/>
         </w:rPr>
       </w:pPr>
-      <w:bookmarkStart w:id="3" w:name="_Toc42456202"/>
+      <w:bookmarkStart w:id="2" w:name="_Toc42456202"/>
       <w:r>
         <w:rPr>
           <w:rFonts w:cs="Times New Roman"/>
@@ -3573,7 +3564,7 @@
         </w:rPr>
         <w:t>Indian Trade Forecasting</w:t>
       </w:r>
-      <w:bookmarkEnd w:id="3"/>
+      <w:bookmarkEnd w:id="2"/>
     </w:p>
     <w:p>
       <w:pPr>
@@ -3596,7 +3587,7 @@
           <w:color w:val="auto"/>
         </w:rPr>
       </w:pPr>
-      <w:bookmarkStart w:id="4" w:name="_Toc42456203"/>
+      <w:bookmarkStart w:id="3" w:name="_Toc42456203"/>
       <w:r>
         <w:rPr>
           <w:rFonts w:cs="Times New Roman"/>
@@ -3604,17 +3595,18 @@
         </w:rPr>
         <w:t>Significance of Forecasting</w:t>
       </w:r>
-      <w:bookmarkEnd w:id="4"/>
-    </w:p>
-    <w:p>
-      <w:pPr>
-        <w:rPr>
-          <w:rFonts w:cs="Times New Roman"/>
-        </w:rPr>
-      </w:pPr>
-    </w:p>
-    <w:p>
-      <w:pPr>
+      <w:bookmarkEnd w:id="3"/>
+    </w:p>
+    <w:p>
+      <w:pPr>
+        <w:rPr>
+          <w:rFonts w:cs="Times New Roman"/>
+        </w:rPr>
+      </w:pPr>
+    </w:p>
+    <w:p>
+      <w:pPr>
+        <w:ind w:firstLine="720"/>
         <w:rPr>
           <w:rFonts w:cs="Times New Roman"/>
           <w:szCs w:val="24"/>
@@ -3708,7 +3700,7 @@
           <w:color w:val="auto"/>
         </w:rPr>
       </w:pPr>
-      <w:bookmarkStart w:id="5" w:name="_Toc42456204"/>
+      <w:bookmarkStart w:id="4" w:name="_Toc42456204"/>
       <w:r>
         <w:rPr>
           <w:rFonts w:cs="Times New Roman"/>
@@ -3716,7 +3708,7 @@
         </w:rPr>
         <w:t>Data</w:t>
       </w:r>
-      <w:bookmarkEnd w:id="5"/>
+      <w:bookmarkEnd w:id="4"/>
     </w:p>
     <w:p>
       <w:pPr>
@@ -3728,6 +3720,7 @@
     </w:p>
     <w:p>
       <w:pPr>
+        <w:ind w:firstLine="720"/>
         <w:rPr>
           <w:rFonts w:cs="Times New Roman"/>
           <w:szCs w:val="24"/>
@@ -4144,7 +4137,7 @@
           <w:color w:val="auto"/>
         </w:rPr>
       </w:pPr>
-      <w:bookmarkStart w:id="6" w:name="_Toc42456205"/>
+      <w:bookmarkStart w:id="5" w:name="_Toc42456205"/>
       <w:r>
         <w:rPr>
           <w:rFonts w:cs="Times New Roman"/>
@@ -4152,17 +4145,18 @@
         </w:rPr>
         <w:t>Preprocessing of Dataset</w:t>
       </w:r>
-      <w:bookmarkEnd w:id="6"/>
-    </w:p>
-    <w:p>
-      <w:pPr>
-        <w:rPr>
-          <w:rFonts w:cs="Times New Roman"/>
-        </w:rPr>
-      </w:pPr>
-    </w:p>
-    <w:p>
-      <w:pPr>
+      <w:bookmarkEnd w:id="5"/>
+    </w:p>
+    <w:p>
+      <w:pPr>
+        <w:rPr>
+          <w:rFonts w:cs="Times New Roman"/>
+        </w:rPr>
+      </w:pPr>
+    </w:p>
+    <w:p>
+      <w:pPr>
+        <w:ind w:firstLine="720"/>
         <w:rPr>
           <w:rFonts w:cs="Times New Roman"/>
           <w:szCs w:val="24"/>
@@ -4314,7 +4308,7 @@
           <w:color w:val="auto"/>
         </w:rPr>
       </w:pPr>
-      <w:bookmarkStart w:id="7" w:name="_Toc42456206"/>
+      <w:bookmarkStart w:id="6" w:name="_Toc42456206"/>
       <w:r>
         <w:rPr>
           <w:rFonts w:cs="Times New Roman"/>
@@ -4323,7 +4317,7 @@
         <w:lastRenderedPageBreak/>
         <w:t>Visualization</w:t>
       </w:r>
-      <w:bookmarkEnd w:id="7"/>
+      <w:bookmarkEnd w:id="6"/>
       <w:r>
         <w:rPr>
           <w:rFonts w:cs="Times New Roman"/>
@@ -4414,7 +4408,7 @@
           <w:szCs w:val="36"/>
         </w:rPr>
       </w:pPr>
-      <w:bookmarkStart w:id="8" w:name="_Toc42456207"/>
+      <w:bookmarkStart w:id="7" w:name="_Toc42456207"/>
       <w:r>
         <w:rPr>
           <w:rFonts w:cs="Times New Roman"/>
@@ -4423,17 +4417,18 @@
         </w:rPr>
         <w:t>Insights about Data</w:t>
       </w:r>
-      <w:bookmarkEnd w:id="8"/>
-    </w:p>
-    <w:p>
-      <w:pPr>
-        <w:rPr>
-          <w:rFonts w:cs="Times New Roman"/>
-        </w:rPr>
-      </w:pPr>
-    </w:p>
-    <w:p>
-      <w:pPr>
+      <w:bookmarkEnd w:id="7"/>
+    </w:p>
+    <w:p>
+      <w:pPr>
+        <w:rPr>
+          <w:rFonts w:cs="Times New Roman"/>
+        </w:rPr>
+      </w:pPr>
+    </w:p>
+    <w:p>
+      <w:pPr>
+        <w:ind w:firstLine="720"/>
         <w:rPr>
           <w:rFonts w:cs="Times New Roman"/>
           <w:szCs w:val="24"/>
@@ -4982,7 +4977,7 @@
           <w:szCs w:val="48"/>
         </w:rPr>
       </w:pPr>
-      <w:bookmarkStart w:id="9" w:name="_Toc42365967"/>
+      <w:bookmarkStart w:id="8" w:name="_Toc42365967"/>
       <w:r>
         <w:rPr>
           <w:rFonts w:cs="Times New Roman"/>
@@ -5004,7 +4999,7 @@
         </w:rPr>
         <w:t>hapter 2</w:t>
       </w:r>
-      <w:bookmarkEnd w:id="9"/>
+      <w:bookmarkEnd w:id="8"/>
     </w:p>
     <w:p>
       <w:pPr>
@@ -5014,14 +5009,14 @@
           <w:szCs w:val="48"/>
         </w:rPr>
       </w:pPr>
-      <w:bookmarkStart w:id="10" w:name="_Toc42456208"/>
+      <w:bookmarkStart w:id="9" w:name="_Toc42456208"/>
       <w:r>
         <w:t xml:space="preserve">Overview of </w:t>
       </w:r>
       <w:r>
         <w:t>Forecasting Models</w:t>
       </w:r>
-      <w:bookmarkEnd w:id="10"/>
+      <w:bookmarkEnd w:id="9"/>
     </w:p>
     <w:p/>
     <w:p>
@@ -5892,7 +5887,7 @@
           <w:color w:val="auto"/>
         </w:rPr>
       </w:pPr>
-      <w:bookmarkStart w:id="11" w:name="_Toc42456209"/>
+      <w:bookmarkStart w:id="10" w:name="_Toc42456209"/>
       <w:r>
         <w:rPr>
           <w:rFonts w:cs="Times New Roman"/>
@@ -5915,7 +5910,7 @@
         </w:rPr>
         <w:t>Which one to use</w:t>
       </w:r>
-      <w:bookmarkEnd w:id="11"/>
+      <w:bookmarkEnd w:id="10"/>
     </w:p>
     <w:p/>
     <w:p>
@@ -6164,7 +6159,7 @@
         </w:rPr>
         <w:t xml:space="preserve"> each model one by one and See which one provides us with the best forecasting results.</w:t>
       </w:r>
-      <w:bookmarkStart w:id="12" w:name="_Toc41824231"/>
+      <w:bookmarkStart w:id="11" w:name="_Toc41824231"/>
     </w:p>
     <w:p>
       <w:pPr>
@@ -6187,7 +6182,7 @@
           <w:color w:val="auto"/>
         </w:rPr>
       </w:pPr>
-      <w:bookmarkStart w:id="13" w:name="_Toc42456210"/>
+      <w:bookmarkStart w:id="12" w:name="_Toc42456210"/>
       <w:r>
         <w:rPr>
           <w:rFonts w:cs="Times New Roman"/>
@@ -6236,12 +6231,13 @@
         </w:rPr>
         <w:t>imeseries</w:t>
       </w:r>
+      <w:bookmarkEnd w:id="11"/>
       <w:bookmarkEnd w:id="12"/>
-      <w:bookmarkEnd w:id="13"/>
     </w:p>
     <w:p/>
     <w:p>
       <w:pPr>
+        <w:ind w:firstLine="720"/>
         <w:rPr>
           <w:rFonts w:cs="Times New Roman"/>
         </w:rPr>
@@ -6577,7 +6573,7 @@
           <w:szCs w:val="48"/>
         </w:rPr>
       </w:pPr>
-      <w:bookmarkStart w:id="14" w:name="_Toc42365971"/>
+      <w:bookmarkStart w:id="13" w:name="_Toc42365971"/>
       <w:r>
         <w:rPr>
           <w:rFonts w:cs="Times New Roman"/>
@@ -6610,25 +6606,25 @@
         <w:lastRenderedPageBreak/>
         <w:t>Chapter 3</w:t>
       </w:r>
+      <w:bookmarkEnd w:id="13"/>
+    </w:p>
+    <w:p>
+      <w:pPr>
+        <w:pStyle w:val="Heading1"/>
+        <w:rPr>
+          <w:rFonts w:cs="Times New Roman"/>
+          <w:color w:val="auto"/>
+        </w:rPr>
+      </w:pPr>
+      <w:bookmarkStart w:id="14" w:name="_Toc42456211"/>
+      <w:r>
+        <w:rPr>
+          <w:rFonts w:cs="Times New Roman"/>
+          <w:color w:val="auto"/>
+        </w:rPr>
+        <w:t>Timeseries Forecasting Models</w:t>
+      </w:r>
       <w:bookmarkEnd w:id="14"/>
-    </w:p>
-    <w:p>
-      <w:pPr>
-        <w:pStyle w:val="Heading1"/>
-        <w:rPr>
-          <w:rFonts w:cs="Times New Roman"/>
-          <w:color w:val="auto"/>
-        </w:rPr>
-      </w:pPr>
-      <w:bookmarkStart w:id="15" w:name="_Toc42456211"/>
-      <w:r>
-        <w:rPr>
-          <w:rFonts w:cs="Times New Roman"/>
-          <w:color w:val="auto"/>
-        </w:rPr>
-        <w:t>Timeseries Forecasting Models</w:t>
-      </w:r>
-      <w:bookmarkEnd w:id="15"/>
     </w:p>
     <w:p>
       <w:pPr>
@@ -6646,8 +6642,8 @@
           <w:color w:val="auto"/>
         </w:rPr>
       </w:pPr>
-      <w:bookmarkStart w:id="16" w:name="_Toc41824232"/>
-      <w:bookmarkStart w:id="17" w:name="_Toc42456212"/>
+      <w:bookmarkStart w:id="15" w:name="_Toc41824232"/>
+      <w:bookmarkStart w:id="16" w:name="_Toc42456212"/>
       <w:r>
         <w:rPr>
           <w:rFonts w:cs="Times New Roman"/>
@@ -6672,18 +6668,19 @@
         </w:rPr>
         <w:t>Exponential Smoothing(Exponential Averaging)</w:t>
       </w:r>
+      <w:bookmarkEnd w:id="15"/>
       <w:bookmarkEnd w:id="16"/>
-      <w:bookmarkEnd w:id="17"/>
-    </w:p>
-    <w:p>
-      <w:pPr>
-        <w:rPr>
-          <w:rFonts w:cs="Times New Roman"/>
-        </w:rPr>
-      </w:pPr>
-    </w:p>
-    <w:p>
-      <w:pPr>
+    </w:p>
+    <w:p>
+      <w:pPr>
+        <w:rPr>
+          <w:rFonts w:cs="Times New Roman"/>
+        </w:rPr>
+      </w:pPr>
+    </w:p>
+    <w:p>
+      <w:pPr>
+        <w:ind w:firstLine="720"/>
         <w:rPr>
           <w:rFonts w:cs="Times New Roman"/>
           <w:noProof/>
@@ -7685,8 +7682,8 @@
           <w:color w:val="auto"/>
         </w:rPr>
       </w:pPr>
-      <w:bookmarkStart w:id="18" w:name="_Toc41824233"/>
-      <w:bookmarkStart w:id="19" w:name="_Toc42456213"/>
+      <w:bookmarkStart w:id="17" w:name="_Toc41824233"/>
+      <w:bookmarkStart w:id="18" w:name="_Toc42456213"/>
       <w:r>
         <w:rPr>
           <w:rFonts w:cs="Times New Roman"/>
@@ -7708,18 +7705,19 @@
         </w:rPr>
         <w:t>Auto Regressive Model</w:t>
       </w:r>
+      <w:bookmarkEnd w:id="17"/>
       <w:bookmarkEnd w:id="18"/>
-      <w:bookmarkEnd w:id="19"/>
-    </w:p>
-    <w:p>
-      <w:pPr>
-        <w:rPr>
-          <w:rFonts w:cs="Times New Roman"/>
-        </w:rPr>
-      </w:pPr>
-    </w:p>
-    <w:p>
-      <w:pPr>
+    </w:p>
+    <w:p>
+      <w:pPr>
+        <w:rPr>
+          <w:rFonts w:cs="Times New Roman"/>
+        </w:rPr>
+      </w:pPr>
+    </w:p>
+    <w:p>
+      <w:pPr>
+        <w:ind w:firstLine="720"/>
         <w:rPr>
           <w:rFonts w:cs="Times New Roman"/>
         </w:rPr>
@@ -7749,7 +7747,21 @@
         <w:rPr>
           <w:rFonts w:cs="Times New Roman"/>
         </w:rPr>
-        <w:t xml:space="preserve"> = f(X</w:t>
+        <w:t xml:space="preserve"> = </w:t>
+      </w:r>
+      <w:proofErr w:type="gramStart"/>
+      <w:r>
+        <w:rPr>
+          <w:rFonts w:cs="Times New Roman"/>
+        </w:rPr>
+        <w:t>f(</w:t>
+      </w:r>
+      <w:proofErr w:type="gramEnd"/>
+      <w:r>
+        <w:rPr>
+          <w:rFonts w:cs="Times New Roman"/>
+        </w:rPr>
+        <w:t>X</w:t>
       </w:r>
       <w:r>
         <w:rPr>
@@ -8777,8 +8789,8 @@
           <w:color w:val="auto"/>
         </w:rPr>
       </w:pPr>
-      <w:bookmarkStart w:id="20" w:name="_Toc41824234"/>
-      <w:bookmarkStart w:id="21" w:name="_Toc42456214"/>
+      <w:bookmarkStart w:id="19" w:name="_Toc41824234"/>
+      <w:bookmarkStart w:id="20" w:name="_Toc42456214"/>
       <w:r>
         <w:rPr>
           <w:rFonts w:cs="Times New Roman"/>
@@ -8801,18 +8813,19 @@
         </w:rPr>
         <w:t>Moving Average Model</w:t>
       </w:r>
+      <w:bookmarkEnd w:id="19"/>
       <w:bookmarkEnd w:id="20"/>
-      <w:bookmarkEnd w:id="21"/>
-    </w:p>
-    <w:p>
-      <w:pPr>
-        <w:rPr>
-          <w:rFonts w:cs="Times New Roman"/>
-        </w:rPr>
-      </w:pPr>
-    </w:p>
-    <w:p>
-      <w:pPr>
+    </w:p>
+    <w:p>
+      <w:pPr>
+        <w:rPr>
+          <w:rFonts w:cs="Times New Roman"/>
+        </w:rPr>
+      </w:pPr>
+    </w:p>
+    <w:p>
+      <w:pPr>
+        <w:ind w:firstLine="720"/>
         <w:rPr>
           <w:rFonts w:cs="Times New Roman"/>
         </w:rPr>
@@ -9912,7 +9925,7 @@
         </w:rPr>
         <w:t xml:space="preserve">RMSE Import/Export - </w:t>
       </w:r>
-      <w:bookmarkStart w:id="22" w:name="_Toc41824235"/>
+      <w:bookmarkStart w:id="21" w:name="_Toc41824235"/>
       <w:r>
         <w:rPr>
           <w:rFonts w:ascii="Times New Roman" w:hAnsi="Times New Roman" w:cs="Times New Roman"/>
@@ -9952,7 +9965,7 @@
           <w:color w:val="auto"/>
         </w:rPr>
       </w:pPr>
-      <w:bookmarkStart w:id="23" w:name="_Toc42456215"/>
+      <w:bookmarkStart w:id="22" w:name="_Toc42456215"/>
       <w:r>
         <w:rPr>
           <w:rFonts w:cs="Times New Roman"/>
@@ -9975,18 +9988,19 @@
         </w:rPr>
         <w:t>Holt-Winters Method</w:t>
       </w:r>
+      <w:bookmarkEnd w:id="21"/>
       <w:bookmarkEnd w:id="22"/>
-      <w:bookmarkEnd w:id="23"/>
-    </w:p>
-    <w:p>
-      <w:pPr>
-        <w:rPr>
-          <w:rFonts w:cs="Times New Roman"/>
-        </w:rPr>
-      </w:pPr>
-    </w:p>
-    <w:p>
-      <w:pPr>
+    </w:p>
+    <w:p>
+      <w:pPr>
+        <w:rPr>
+          <w:rFonts w:cs="Times New Roman"/>
+        </w:rPr>
+      </w:pPr>
+    </w:p>
+    <w:p>
+      <w:pPr>
+        <w:ind w:firstLine="720"/>
         <w:rPr>
           <w:rFonts w:cs="Times New Roman"/>
         </w:rPr>
@@ -10824,7 +10838,6 @@
           <w:b/>
           <w:bCs/>
         </w:rPr>
-        <w:lastRenderedPageBreak/>
         <w:t>Plot</w:t>
       </w:r>
       <w:r>
@@ -10845,6 +10858,7 @@
           <w:noProof/>
           <w:lang w:val="en-IN" w:eastAsia="en-IN"/>
         </w:rPr>
+        <w:lastRenderedPageBreak/>
         <w:drawing>
           <wp:inline distT="0" distB="0" distL="0" distR="0" wp14:anchorId="2DF8C908" wp14:editId="68D40D08">
             <wp:extent cx="5943600" cy="2971800"/>
@@ -10969,7 +10983,7 @@
           <w:color w:val="auto"/>
         </w:rPr>
       </w:pPr>
-      <w:bookmarkStart w:id="24" w:name="_Toc41824236"/>
+      <w:bookmarkStart w:id="23" w:name="_Toc41824236"/>
     </w:p>
     <w:p>
       <w:pPr>
@@ -10979,7 +10993,7 @@
           <w:color w:val="auto"/>
         </w:rPr>
       </w:pPr>
-      <w:bookmarkStart w:id="25" w:name="_Toc42456216"/>
+      <w:bookmarkStart w:id="24" w:name="_Toc42456216"/>
       <w:r>
         <w:rPr>
           <w:rFonts w:cs="Times New Roman"/>
@@ -11001,18 +11015,19 @@
         </w:rPr>
         <w:t>ARIMA Multiplicative</w:t>
       </w:r>
+      <w:bookmarkEnd w:id="23"/>
       <w:bookmarkEnd w:id="24"/>
-      <w:bookmarkEnd w:id="25"/>
-    </w:p>
-    <w:p>
-      <w:pPr>
-        <w:rPr>
-          <w:rFonts w:cs="Times New Roman"/>
-        </w:rPr>
-      </w:pPr>
-    </w:p>
-    <w:p>
-      <w:pPr>
+    </w:p>
+    <w:p>
+      <w:pPr>
+        <w:rPr>
+          <w:rFonts w:cs="Times New Roman"/>
+        </w:rPr>
+      </w:pPr>
+    </w:p>
+    <w:p>
+      <w:pPr>
+        <w:ind w:firstLine="720"/>
         <w:rPr>
           <w:rFonts w:cs="Times New Roman"/>
         </w:rPr>
@@ -11109,22 +11124,22 @@
           <w:rFonts w:cs="Times New Roman"/>
           <w:shd w:val="clear" w:color="auto" w:fill="FFFFFF"/>
         </w:rPr>
+        <w:t>We have already seen the Autoregressive and Moving average individually.</w:t>
+      </w:r>
+    </w:p>
+    <w:p>
+      <w:pPr>
+        <w:rPr>
+          <w:rFonts w:cs="Times New Roman"/>
+          <w:shd w:val="clear" w:color="auto" w:fill="FFFFFF"/>
+        </w:rPr>
+      </w:pPr>
+      <w:r>
+        <w:rPr>
+          <w:rFonts w:cs="Times New Roman"/>
+          <w:shd w:val="clear" w:color="auto" w:fill="FFFFFF"/>
+        </w:rPr>
         <w:lastRenderedPageBreak/>
-        <w:t>We have already seen the Autoregressive and Moving average individually.</w:t>
-      </w:r>
-    </w:p>
-    <w:p>
-      <w:pPr>
-        <w:rPr>
-          <w:rFonts w:cs="Times New Roman"/>
-          <w:shd w:val="clear" w:color="auto" w:fill="FFFFFF"/>
-        </w:rPr>
-      </w:pPr>
-      <w:r>
-        <w:rPr>
-          <w:rFonts w:cs="Times New Roman"/>
-          <w:shd w:val="clear" w:color="auto" w:fill="FFFFFF"/>
-        </w:rPr>
         <w:t>Multiplicative Time Series = Trend * Seasonality * Randomness, As explained previously.</w:t>
       </w:r>
     </w:p>
@@ -12467,7 +12482,6 @@
           <w:bCs/>
           <w:shd w:val="clear" w:color="auto" w:fill="FFFFFF"/>
         </w:rPr>
-        <w:lastRenderedPageBreak/>
         <w:t>Plot</w:t>
       </w:r>
       <w:r>
@@ -12491,6 +12505,7 @@
           <w:shd w:val="clear" w:color="auto" w:fill="FFFFFF"/>
           <w:lang w:val="en-IN" w:eastAsia="en-IN"/>
         </w:rPr>
+        <w:lastRenderedPageBreak/>
         <w:drawing>
           <wp:inline distT="0" distB="0" distL="0" distR="0" wp14:anchorId="4764173D" wp14:editId="4E2E40E5">
             <wp:extent cx="5943600" cy="2971800"/>
@@ -12616,8 +12631,8 @@
           <w:color w:val="auto"/>
         </w:rPr>
       </w:pPr>
-      <w:bookmarkStart w:id="26" w:name="_Toc41824237"/>
-      <w:bookmarkStart w:id="27" w:name="_Toc42456217"/>
+      <w:bookmarkStart w:id="25" w:name="_Toc41824237"/>
+      <w:bookmarkStart w:id="26" w:name="_Toc42456217"/>
       <w:r>
         <w:rPr>
           <w:rFonts w:cs="Times New Roman"/>
@@ -12639,18 +12654,19 @@
         </w:rPr>
         <w:t>ARIMA Additive</w:t>
       </w:r>
+      <w:bookmarkEnd w:id="25"/>
       <w:bookmarkEnd w:id="26"/>
-      <w:bookmarkEnd w:id="27"/>
-    </w:p>
-    <w:p>
-      <w:pPr>
-        <w:rPr>
-          <w:rFonts w:cs="Times New Roman"/>
-        </w:rPr>
-      </w:pPr>
-    </w:p>
-    <w:p>
-      <w:pPr>
+    </w:p>
+    <w:p>
+      <w:pPr>
+        <w:rPr>
+          <w:rFonts w:cs="Times New Roman"/>
+        </w:rPr>
+      </w:pPr>
+    </w:p>
+    <w:p>
+      <w:pPr>
+        <w:ind w:firstLine="720"/>
         <w:rPr>
           <w:rFonts w:cs="Times New Roman"/>
         </w:rPr>
@@ -12783,7 +12799,6 @@
           <w:bCs/>
           <w:shd w:val="clear" w:color="auto" w:fill="FFFFFF"/>
         </w:rPr>
-        <w:lastRenderedPageBreak/>
         <w:t>Code Snippet</w:t>
       </w:r>
       <w:r>
@@ -12810,6 +12825,7 @@
           <w:shd w:val="clear" w:color="auto" w:fill="FFFFFF"/>
           <w:lang w:val="en-IN" w:eastAsia="en-IN"/>
         </w:rPr>
+        <w:lastRenderedPageBreak/>
         <mc:AlternateContent>
           <mc:Choice Requires="wps">
             <w:drawing>
@@ -14084,7 +14100,6 @@
           <w:bCs/>
           <w:shd w:val="clear" w:color="auto" w:fill="FFFFFF"/>
         </w:rPr>
-        <w:lastRenderedPageBreak/>
         <w:t>Plot</w:t>
       </w:r>
       <w:r>
@@ -14108,6 +14123,7 @@
           <w:shd w:val="clear" w:color="auto" w:fill="FFFFFF"/>
           <w:lang w:val="en-IN" w:eastAsia="en-IN"/>
         </w:rPr>
+        <w:lastRenderedPageBreak/>
         <w:drawing>
           <wp:inline distT="0" distB="0" distL="0" distR="0" wp14:anchorId="21486985" wp14:editId="3A05B262">
             <wp:extent cx="5943600" cy="2971800"/>
@@ -14274,8 +14290,8 @@
           <w:color w:val="auto"/>
         </w:rPr>
       </w:pPr>
-      <w:bookmarkStart w:id="28" w:name="_Toc41824238"/>
-      <w:bookmarkStart w:id="29" w:name="_Toc42456218"/>
+      <w:bookmarkStart w:id="27" w:name="_Toc41824238"/>
+      <w:bookmarkStart w:id="28" w:name="_Toc42456218"/>
       <w:r>
         <w:rPr>
           <w:rFonts w:cs="Times New Roman"/>
@@ -14297,8 +14313,8 @@
         </w:rPr>
         <w:t>Seasonal ARIMA</w:t>
       </w:r>
+      <w:bookmarkEnd w:id="27"/>
       <w:bookmarkEnd w:id="28"/>
-      <w:bookmarkEnd w:id="29"/>
     </w:p>
     <w:p>
       <w:pPr>
@@ -14930,7 +14946,7 @@
         </w:rPr>
         <w:t xml:space="preserve">RMSE Import/Export - </w:t>
       </w:r>
-      <w:bookmarkStart w:id="30" w:name="_Toc41824239"/>
+      <w:bookmarkStart w:id="29" w:name="_Toc41824239"/>
       <w:r>
         <w:rPr>
           <w:rFonts w:ascii="Times New Roman" w:hAnsi="Times New Roman" w:cs="Times New Roman"/>
@@ -14960,47 +14976,48 @@
           <w:color w:val="auto"/>
         </w:rPr>
       </w:pPr>
-      <w:bookmarkStart w:id="31" w:name="_Toc42456219"/>
+      <w:bookmarkStart w:id="30" w:name="_Toc42456219"/>
+      <w:bookmarkEnd w:id="29"/>
+      <w:r>
+        <w:rPr>
+          <w:rFonts w:cs="Times New Roman"/>
+          <w:color w:val="auto"/>
+        </w:rPr>
+        <w:t>3.8</w:t>
+      </w:r>
+      <w:r>
+        <w:rPr>
+          <w:rFonts w:cs="Times New Roman"/>
+          <w:color w:val="auto"/>
+        </w:rPr>
+        <w:tab/>
+      </w:r>
+      <w:r>
+        <w:rPr>
+          <w:rFonts w:cs="Times New Roman"/>
+          <w:color w:val="auto"/>
+        </w:rPr>
+        <w:t>RNN</w:t>
+      </w:r>
+      <w:r>
+        <w:rPr>
+          <w:rFonts w:cs="Times New Roman"/>
+          <w:color w:val="auto"/>
+        </w:rPr>
+        <w:t xml:space="preserve"> (Recurrent Neural Networks)</w:t>
+      </w:r>
       <w:bookmarkEnd w:id="30"/>
-      <w:r>
-        <w:rPr>
-          <w:rFonts w:cs="Times New Roman"/>
-          <w:color w:val="auto"/>
-        </w:rPr>
-        <w:t>3.8</w:t>
-      </w:r>
-      <w:r>
-        <w:rPr>
-          <w:rFonts w:cs="Times New Roman"/>
-          <w:color w:val="auto"/>
-        </w:rPr>
-        <w:tab/>
-      </w:r>
-      <w:r>
-        <w:rPr>
-          <w:rFonts w:cs="Times New Roman"/>
-          <w:color w:val="auto"/>
-        </w:rPr>
-        <w:t>RNN</w:t>
-      </w:r>
-      <w:r>
-        <w:rPr>
-          <w:rFonts w:cs="Times New Roman"/>
-          <w:color w:val="auto"/>
-        </w:rPr>
-        <w:t xml:space="preserve"> (Recurrent Neural Networks)</w:t>
-      </w:r>
-      <w:bookmarkEnd w:id="31"/>
-    </w:p>
-    <w:p>
-      <w:pPr>
-        <w:rPr>
-          <w:rFonts w:cs="Times New Roman"/>
-        </w:rPr>
-      </w:pPr>
-    </w:p>
-    <w:p>
-      <w:pPr>
+    </w:p>
+    <w:p>
+      <w:pPr>
+        <w:rPr>
+          <w:rFonts w:cs="Times New Roman"/>
+        </w:rPr>
+      </w:pPr>
+    </w:p>
+    <w:p>
+      <w:pPr>
+        <w:ind w:firstLine="720"/>
         <w:rPr>
           <w:rFonts w:cs="Times New Roman"/>
           <w:szCs w:val="24"/>
@@ -15188,7 +15205,7 @@
           <w:szCs w:val="28"/>
         </w:rPr>
       </w:pPr>
-      <w:bookmarkStart w:id="32" w:name="_Toc42456220"/>
+      <w:bookmarkStart w:id="31" w:name="_Toc42456220"/>
       <w:r>
         <w:rPr>
           <w:rFonts w:ascii="Times New Roman" w:hAnsi="Times New Roman" w:cs="Times New Roman"/>
@@ -15222,17 +15239,18 @@
         </w:rPr>
         <w:t>LSTM Networks</w:t>
       </w:r>
-      <w:bookmarkEnd w:id="32"/>
-    </w:p>
-    <w:p>
-      <w:pPr>
-        <w:rPr>
-          <w:rFonts w:cs="Times New Roman"/>
-        </w:rPr>
-      </w:pPr>
-    </w:p>
-    <w:p>
-      <w:pPr>
+      <w:bookmarkEnd w:id="31"/>
+    </w:p>
+    <w:p>
+      <w:pPr>
+        <w:rPr>
+          <w:rFonts w:cs="Times New Roman"/>
+        </w:rPr>
+      </w:pPr>
+    </w:p>
+    <w:p>
+      <w:pPr>
+        <w:ind w:firstLine="720"/>
         <w:rPr>
           <w:rFonts w:cs="Times New Roman"/>
           <w:szCs w:val="24"/>
@@ -15588,6 +15606,7 @@
     </w:p>
     <w:p>
       <w:pPr>
+        <w:ind w:firstLine="720"/>
         <w:rPr>
           <w:rFonts w:cs="Times New Roman"/>
           <w:szCs w:val="24"/>
@@ -15861,6 +15880,7 @@
     </w:p>
     <w:p>
       <w:pPr>
+        <w:ind w:firstLine="360"/>
         <w:rPr>
           <w:rFonts w:cs="Times New Roman"/>
           <w:szCs w:val="24"/>
@@ -16000,7 +16020,6 @@
           <w:rFonts w:cs="Times New Roman"/>
           <w:szCs w:val="24"/>
         </w:rPr>
-        <w:lastRenderedPageBreak/>
         <w:t>Then we predict data values for next 15 months one by one, however we can do this in one go as well. These predicted values will be scaled in between 0 and 1 hence we need to inverse transform these values to get actual value for trade of that month.</w:t>
       </w:r>
     </w:p>
@@ -16020,6 +16039,7 @@
           <w:noProof/>
           <w:lang w:val="en-IN" w:eastAsia="en-IN"/>
         </w:rPr>
+        <w:lastRenderedPageBreak/>
         <mc:AlternateContent>
           <mc:Choice Requires="wps">
             <w:drawing>
@@ -17238,6 +17258,7 @@
           <w:szCs w:val="28"/>
           <w:lang w:val="en-IN" w:eastAsia="en-IN"/>
         </w:rPr>
+        <w:lastRenderedPageBreak/>
         <w:drawing>
           <wp:inline distT="0" distB="0" distL="0" distR="0" wp14:anchorId="335DE317" wp14:editId="7B44D4F8">
             <wp:extent cx="5943600" cy="3007995"/>
@@ -17374,7 +17395,7 @@
         </w:rPr>
         <w:t>2043.39</w:t>
       </w:r>
-      <w:bookmarkStart w:id="33" w:name="_Toc42365985"/>
+      <w:bookmarkStart w:id="32" w:name="_Toc42365985"/>
       <w:r>
         <w:rPr>
           <w:rFonts w:cs="Times New Roman"/>
@@ -17384,6 +17405,8 @@
         </w:rPr>
         <w:br w:type="page"/>
       </w:r>
+      <w:bookmarkStart w:id="33" w:name="_GoBack"/>
+      <w:bookmarkEnd w:id="33"/>
     </w:p>
     <w:p>
       <w:pPr>
@@ -17406,7 +17429,7 @@
         <w:lastRenderedPageBreak/>
         <w:t>Chapter 4</w:t>
       </w:r>
-      <w:bookmarkEnd w:id="33"/>
+      <w:bookmarkEnd w:id="32"/>
     </w:p>
     <w:p>
       <w:pPr>
@@ -17449,6 +17472,7 @@
     </w:p>
     <w:p>
       <w:pPr>
+        <w:ind w:firstLine="720"/>
         <w:rPr>
           <w:rFonts w:cs="Times New Roman"/>
         </w:rPr>
@@ -18644,6 +18668,16 @@
       <w:bookmarkEnd w:id="37"/>
     </w:p>
     <w:p>
+      <w:pPr>
+        <w:rPr>
+          <w:b/>
+        </w:rPr>
+      </w:pPr>
+    </w:p>
+    <w:p>
+      <w:pPr>
+        <w:ind w:firstLine="360"/>
+      </w:pPr>
       <w:r>
         <w:rPr>
           <w:b/>
@@ -18661,6 +18695,7 @@
           <w:id w:val="-764459796"/>
           <w:citation/>
         </w:sdtPr>
+        <w:sdtEndPr/>
         <w:sdtContent>
           <w:r>
             <w:fldChar w:fldCharType="begin"/>
@@ -18691,6 +18726,9 @@
       </w:r>
     </w:p>
     <w:p>
+      <w:pPr>
+        <w:ind w:firstLine="360"/>
+      </w:pPr>
       <w:r>
         <w:rPr>
           <w:b/>
@@ -18704,6 +18742,7 @@
     <w:p>
       <w:pPr>
         <w:spacing w:after="160" w:line="259" w:lineRule="auto"/>
+        <w:ind w:firstLine="360"/>
       </w:pPr>
       <w:r>
         <w:rPr>
@@ -18725,6 +18764,7 @@
           <w:id w:val="-601189177"/>
           <w:citation/>
         </w:sdtPr>
+        <w:sdtEndPr/>
         <w:sdtContent>
           <w:r>
             <w:fldChar w:fldCharType="begin"/>
@@ -19101,6 +19141,7 @@
     </w:p>
     <w:p>
       <w:pPr>
+        <w:ind w:firstLine="720"/>
         <w:rPr>
           <w:rFonts w:cs="Times New Roman"/>
           <w:shd w:val="clear" w:color="auto" w:fill="FFFFFF"/>
@@ -20029,6 +20070,9 @@
 <w:ftr xmlns:wpc="http://schemas.microsoft.com/office/word/2010/wordprocessingCanvas" xmlns:mc="http://schemas.openxmlformats.org/markup-compatibility/2006" xmlns:o="urn:schemas-microsoft-com:office:office" xmlns:r="http://schemas.openxmlformats.org/officeDocument/2006/relationships" xmlns:m="http://schemas.openxmlformats.org/officeDocument/2006/math" xmlns:v="urn:schemas-microsoft-com:vml" xmlns:wp14="http://schemas.microsoft.com/office/word/2010/wordprocessingDrawing" xmlns:wp="http://schemas.openxmlformats.org/drawingml/2006/wordprocessingDrawing" xmlns:w10="urn:schemas-microsoft-com:office:word" xmlns:w="http://schemas.openxmlformats.org/wordprocessingml/2006/main" xmlns:w14="http://schemas.microsoft.com/office/word/2010/wordml" xmlns:wpg="http://schemas.microsoft.com/office/word/2010/wordprocessingGroup" xmlns:wpi="http://schemas.microsoft.com/office/word/2010/wordprocessingInk" xmlns:wne="http://schemas.microsoft.com/office/word/2006/wordml" xmlns:wps="http://schemas.microsoft.com/office/word/2010/wordprocessingShape" mc:Ignorable="w14 wp14">
   <w:sdt>
     <w:sdtPr>
+      <w:rPr>
+        <w:color w:val="C9C9C9" w:themeColor="accent3" w:themeTint="99"/>
+      </w:rPr>
       <w:id w:val="-1900659233"/>
       <w:docPartObj>
         <w:docPartGallery w:val="Page Numbers (Bottom of Page)"/>
@@ -20038,6 +20082,9 @@
     <w:sdtEndPr>
       <w:rPr>
         <w:noProof/>
+        <w:color w:val="C9C9C9" w:themeColor="accent3" w:themeTint="99"/>
+        <w:sz w:val="20"/>
+        <w:szCs w:val="20"/>
       </w:rPr>
     </w:sdtEndPr>
     <w:sdtContent>
@@ -20045,25 +20092,51 @@
         <w:pPr>
           <w:pStyle w:val="Footer"/>
           <w:jc w:val="right"/>
+          <w:rPr>
+            <w:color w:val="C9C9C9" w:themeColor="accent3" w:themeTint="99"/>
+            <w:sz w:val="20"/>
+            <w:szCs w:val="20"/>
+          </w:rPr>
         </w:pPr>
         <w:r>
+          <w:rPr>
+            <w:color w:val="C9C9C9" w:themeColor="accent3" w:themeTint="99"/>
+            <w:sz w:val="20"/>
+            <w:szCs w:val="20"/>
+          </w:rPr>
           <w:fldChar w:fldCharType="begin"/>
         </w:r>
         <w:r>
+          <w:rPr>
+            <w:color w:val="C9C9C9" w:themeColor="accent3" w:themeTint="99"/>
+            <w:sz w:val="20"/>
+            <w:szCs w:val="20"/>
+          </w:rPr>
           <w:instrText xml:space="preserve"> PAGE   \* MERGEFORMAT </w:instrText>
         </w:r>
         <w:r>
+          <w:rPr>
+            <w:color w:val="C9C9C9" w:themeColor="accent3" w:themeTint="99"/>
+            <w:sz w:val="20"/>
+            <w:szCs w:val="20"/>
+          </w:rPr>
           <w:fldChar w:fldCharType="separate"/>
         </w:r>
         <w:r>
           <w:rPr>
             <w:noProof/>
+            <w:color w:val="C9C9C9" w:themeColor="accent3" w:themeTint="99"/>
+            <w:sz w:val="20"/>
+            <w:szCs w:val="20"/>
           </w:rPr>
-          <w:t>31</w:t>
+          <w:t>24</w:t>
         </w:r>
         <w:r>
           <w:rPr>
             <w:noProof/>
+            <w:color w:val="C9C9C9" w:themeColor="accent3" w:themeTint="99"/>
+            <w:sz w:val="20"/>
+            <w:szCs w:val="20"/>
           </w:rPr>
           <w:fldChar w:fldCharType="end"/>
         </w:r>
@@ -20073,16 +20146,36 @@
   <w:p>
     <w:pPr>
       <w:pStyle w:val="Footer"/>
+      <w:rPr>
+        <w:color w:val="C9C9C9" w:themeColor="accent3" w:themeTint="99"/>
+        <w:sz w:val="20"/>
+        <w:szCs w:val="20"/>
+      </w:rPr>
     </w:pPr>
     <w:r>
+      <w:rPr>
+        <w:color w:val="C9C9C9" w:themeColor="accent3" w:themeTint="99"/>
+        <w:sz w:val="20"/>
+        <w:szCs w:val="20"/>
+      </w:rPr>
       <w:t>Akarsh Somani (162) and Gaurav Misra (172)</w:t>
     </w:r>
   </w:p>
   <w:p>
     <w:pPr>
       <w:pStyle w:val="Footer"/>
+      <w:rPr>
+        <w:color w:val="C9C9C9" w:themeColor="accent3" w:themeTint="99"/>
+        <w:sz w:val="20"/>
+        <w:szCs w:val="20"/>
+      </w:rPr>
     </w:pPr>
     <w:r>
+      <w:rPr>
+        <w:color w:val="C9C9C9" w:themeColor="accent3" w:themeTint="99"/>
+        <w:sz w:val="20"/>
+        <w:szCs w:val="20"/>
+      </w:rPr>
       <w:t>Indian Trade Data Analysis and Forecasting</w:t>
     </w:r>
   </w:p>
@@ -23719,7 +23812,7 @@
   <a:extraClrSchemeLst/>
   <a:extLst>
     <a:ext uri="{05A4C25C-085E-4340-85A3-A5531E510DB2}">
-      <thm15:themeFamily xmlns:thm15="http://schemas.microsoft.com/office/thememl/2012/main" xmlns="" name="Office Theme" id="{62F939B6-93AF-4DB8-9C6B-D6C7DFDC589F}" vid="{4A3C46E8-61CC-4603-A589-7422A47A8E4A}"/>
+      <thm15:themeFamily xmlns="" xmlns:thm15="http://schemas.microsoft.com/office/thememl/2012/main" name="Office Theme" id="{62F939B6-93AF-4DB8-9C6B-D6C7DFDC589F}" vid="{4A3C46E8-61CC-4603-A589-7422A47A8E4A}"/>
     </a:ext>
   </a:extLst>
 </a:theme>
@@ -23863,7 +23956,7 @@
 </file>
 
 <file path=customXml/itemProps1.xml><?xml version="1.0" encoding="utf-8"?>
-<ds:datastoreItem xmlns:ds="http://schemas.openxmlformats.org/officeDocument/2006/customXml" ds:itemID="{A46A85F9-A889-4085-AB65-0F2D2E51FD8C}">
+<ds:datastoreItem xmlns:ds="http://schemas.openxmlformats.org/officeDocument/2006/customXml" ds:itemID="{54CE4571-A22C-4DB9-A33E-AE98A7409636}">
   <ds:schemaRefs>
     <ds:schemaRef ds:uri="http://schemas.openxmlformats.org/officeDocument/2006/bibliography"/>
   </ds:schemaRefs>

</xml_diff>

<commit_message>
Removed some inappropriations in subheadings
</commit_message>
<xml_diff>
--- a/Documents/Final Thesis/Indian Trade Data Analysis and Forecasting thesis v1.4.docx
+++ b/Documents/Final Thesis/Indian Trade Data Analysis and Forecasting thesis v1.4.docx
@@ -854,7 +854,7 @@
           <w:rFonts w:cs="Times New Roman"/>
           <w:szCs w:val="24"/>
         </w:rPr>
-        <w:t>6</w:t>
+        <w:t>8</w:t>
       </w:r>
       <w:r>
         <w:rPr>
@@ -1098,7 +1098,7 @@
           <w:rFonts w:cs="Times New Roman"/>
           <w:szCs w:val="24"/>
         </w:rPr>
-        <w:t>6</w:t>
+        <w:t>8</w:t>
       </w:r>
       <w:r>
         <w:rPr>
@@ -3712,9 +3712,9 @@
     </w:p>
     <w:p>
       <w:pPr>
-        <w:pStyle w:val="ListParagraph"/>
-        <w:rPr>
-          <w:rFonts w:cs="Times New Roman"/>
+        <w:rPr>
+          <w:rFonts w:cs="Times New Roman"/>
+          <w:szCs w:val="24"/>
         </w:rPr>
       </w:pPr>
     </w:p>
@@ -3731,7 +3731,56 @@
           <w:rFonts w:cs="Times New Roman"/>
           <w:szCs w:val="24"/>
         </w:rPr>
-        <w:t>Dataset has been scraped from Department of Commerce, Govt. of India. Data is available from January, 20</w:t>
+        <w:t>We</w:t>
+      </w:r>
+      <w:r>
+        <w:rPr>
+          <w:rFonts w:cs="Times New Roman"/>
+          <w:szCs w:val="24"/>
+        </w:rPr>
+        <w:t xml:space="preserve"> scraped</w:t>
+      </w:r>
+      <w:r>
+        <w:rPr>
+          <w:rFonts w:cs="Times New Roman"/>
+          <w:szCs w:val="24"/>
+        </w:rPr>
+        <w:t xml:space="preserve"> the trade dataset</w:t>
+      </w:r>
+      <w:r>
+        <w:rPr>
+          <w:rFonts w:cs="Times New Roman"/>
+          <w:szCs w:val="24"/>
+        </w:rPr>
+        <w:t xml:space="preserve"> from Department of Commerce, Govt. of India</w:t>
+      </w:r>
+      <w:r>
+        <w:rPr>
+          <w:rFonts w:cs="Times New Roman"/>
+          <w:szCs w:val="24"/>
+        </w:rPr>
+        <w:t xml:space="preserve"> website</w:t>
+      </w:r>
+      <w:r>
+        <w:rPr>
+          <w:rFonts w:cs="Times New Roman"/>
+          <w:szCs w:val="24"/>
+        </w:rPr>
+        <w:t>.</w:t>
+      </w:r>
+      <w:r>
+        <w:rPr>
+          <w:rFonts w:cs="Times New Roman"/>
+          <w:szCs w:val="24"/>
+        </w:rPr>
+        <w:t xml:space="preserve"> Data used for Analysis part is yearly while Data on which forecasting is done is monthly. Monthly d</w:t>
+      </w:r>
+      <w:r>
+        <w:rPr>
+          <w:rFonts w:cs="Times New Roman"/>
+          <w:szCs w:val="24"/>
+        </w:rPr>
+        <w:t>ata is available from January, 20</w:t>
       </w:r>
       <w:r>
         <w:rPr>
@@ -3752,7 +3801,14 @@
           <w:rFonts w:cs="Times New Roman"/>
           <w:szCs w:val="24"/>
         </w:rPr>
-        <w:t xml:space="preserve">each month which lies in expressed </w:t>
+        <w:t>each month which is</w:t>
+      </w:r>
+      <w:r>
+        <w:rPr>
+          <w:rFonts w:cs="Times New Roman"/>
+          <w:szCs w:val="24"/>
+        </w:rPr>
+        <w:t xml:space="preserve"> expressed </w:t>
       </w:r>
       <w:r>
         <w:rPr>
@@ -3788,7 +3844,14 @@
           <w:rFonts w:cs="Times New Roman"/>
           <w:szCs w:val="24"/>
         </w:rPr>
-        <w:t>Code: -</w:t>
+        <w:t xml:space="preserve">Code </w:t>
+      </w:r>
+      <w:r>
+        <w:rPr>
+          <w:rFonts w:cs="Times New Roman"/>
+          <w:szCs w:val="24"/>
+        </w:rPr>
+        <w:t>-</w:t>
       </w:r>
       <w:r>
         <w:rPr>
@@ -3797,14 +3860,6 @@
         </w:rPr>
         <w:t xml:space="preserve"> Harmonized System (HS) of tariff nomenclature is an internationally standardized system of names and numbers to classify traded products.</w:t>
       </w:r>
-    </w:p>
-    <w:p>
-      <w:pPr>
-        <w:rPr>
-          <w:rFonts w:cs="Times New Roman"/>
-          <w:szCs w:val="24"/>
-        </w:rPr>
-      </w:pPr>
     </w:p>
     <w:p>
       <w:pPr>
@@ -3825,7 +3880,7 @@
           <w:szCs w:val="28"/>
         </w:rPr>
         <w:lastRenderedPageBreak/>
-        <w:t xml:space="preserve">Sample Data: - </w:t>
+        <w:t xml:space="preserve">Sample Data: </w:t>
       </w:r>
     </w:p>
     <w:p>
@@ -3838,38 +3893,24 @@
           <w:szCs w:val="28"/>
         </w:rPr>
       </w:pPr>
-    </w:p>
-    <w:p>
-      <w:pPr>
-        <w:rPr>
-          <w:rFonts w:cs="Times New Roman"/>
-          <w:szCs w:val="24"/>
-        </w:rPr>
-      </w:pPr>
-      <w:r>
-        <w:rPr>
-          <w:rFonts w:cs="Times New Roman"/>
-          <w:szCs w:val="24"/>
-        </w:rPr>
-        <w:t xml:space="preserve">Monthly Import Export </w:t>
-      </w:r>
-      <w:r>
-        <w:rPr>
-          <w:rFonts w:cs="Times New Roman"/>
-          <w:szCs w:val="24"/>
-        </w:rPr>
-        <w:t xml:space="preserve">Data </w:t>
-      </w:r>
-      <w:r>
-        <w:rPr>
-          <w:rFonts w:cs="Times New Roman"/>
-          <w:szCs w:val="24"/>
-        </w:rPr>
-        <w:t>Total: -</w:t>
-      </w:r>
-    </w:p>
-    <w:p>
-      <w:pPr>
+      <w:r>
+        <w:rPr>
+          <w:rFonts w:cs="Times New Roman"/>
+          <w:szCs w:val="24"/>
+        </w:rPr>
+        <w:t xml:space="preserve">Following is a snippet of monthly Import/Export dataset </w:t>
+      </w:r>
+      <w:r>
+        <w:rPr>
+          <w:rFonts w:cs="Times New Roman"/>
+          <w:szCs w:val="24"/>
+        </w:rPr>
+        <w:t>-</w:t>
+      </w:r>
+    </w:p>
+    <w:p>
+      <w:pPr>
+        <w:jc w:val="center"/>
         <w:rPr>
           <w:rFonts w:cs="Times New Roman"/>
           <w:szCs w:val="24"/>
@@ -3883,9 +3924,9 @@
           <w:lang w:val="en-IN" w:eastAsia="en-IN"/>
         </w:rPr>
         <w:drawing>
-          <wp:inline distT="0" distB="0" distL="0" distR="0" wp14:anchorId="0220999E" wp14:editId="37B1FE6B">
-            <wp:extent cx="1889924" cy="2926334"/>
-            <wp:effectExtent l="0" t="0" r="0" b="7620"/>
+          <wp:inline distT="0" distB="0" distL="0" distR="0" wp14:anchorId="0220999E" wp14:editId="08EB6513">
+            <wp:extent cx="1657350" cy="2566220"/>
+            <wp:effectExtent l="0" t="0" r="0" b="5715"/>
             <wp:docPr id="7" name="Picture 7"/>
             <wp:cNvGraphicFramePr>
               <a:graphicFrameLocks xmlns:a="http://schemas.openxmlformats.org/drawingml/2006/main" noChangeAspect="1"/>
@@ -3906,7 +3947,7 @@
                   <pic:spPr>
                     <a:xfrm>
                       <a:off x="0" y="0"/>
-                      <a:ext cx="1889924" cy="2926334"/>
+                      <a:ext cx="1660842" cy="2571627"/>
                     </a:xfrm>
                     <a:prstGeom prst="rect">
                       <a:avLst/>
@@ -3939,7 +3980,21 @@
           <w:rFonts w:cs="Times New Roman"/>
           <w:szCs w:val="24"/>
         </w:rPr>
-        <w:t xml:space="preserve">Monthly Import Export </w:t>
+        <w:t>Below is the sample from y</w:t>
+      </w:r>
+      <w:r>
+        <w:rPr>
+          <w:rFonts w:cs="Times New Roman"/>
+          <w:szCs w:val="24"/>
+        </w:rPr>
+        <w:t>early Import/</w:t>
+      </w:r>
+      <w:r>
+        <w:rPr>
+          <w:rFonts w:cs="Times New Roman"/>
+          <w:szCs w:val="24"/>
+        </w:rPr>
+        <w:t xml:space="preserve">Export </w:t>
       </w:r>
       <w:r>
         <w:rPr>
@@ -3974,11 +4029,19 @@
           <w:rFonts w:cs="Times New Roman"/>
           <w:szCs w:val="24"/>
         </w:rPr>
-        <w:t xml:space="preserve">ise: - </w:t>
-      </w:r>
-    </w:p>
-    <w:p>
-      <w:pPr>
+        <w:t>ise and country wise</w:t>
+      </w:r>
+      <w:r>
+        <w:rPr>
+          <w:rFonts w:cs="Times New Roman"/>
+          <w:szCs w:val="24"/>
+        </w:rPr>
+        <w:t xml:space="preserve"> - </w:t>
+      </w:r>
+    </w:p>
+    <w:p>
+      <w:pPr>
+        <w:jc w:val="center"/>
         <w:rPr>
           <w:rFonts w:cs="Times New Roman"/>
           <w:szCs w:val="24"/>
@@ -3992,9 +4055,17 @@
           <w:lang w:val="en-IN" w:eastAsia="en-IN"/>
         </w:rPr>
         <w:drawing>
-          <wp:inline distT="0" distB="0" distL="0" distR="0" wp14:anchorId="4EE189B7" wp14:editId="3D6D07B9">
-            <wp:extent cx="5288738" cy="2933954"/>
+          <wp:anchor distT="0" distB="0" distL="114300" distR="114300" simplePos="0" relativeHeight="251675648" behindDoc="0" locked="0" layoutInCell="1" allowOverlap="1" wp14:anchorId="094C64E0" wp14:editId="400D6F97">
+            <wp:simplePos x="0" y="0"/>
+            <wp:positionH relativeFrom="column">
+              <wp:align>left</wp:align>
+            </wp:positionH>
+            <wp:positionV relativeFrom="paragraph">
+              <wp:align>top</wp:align>
+            </wp:positionV>
+            <wp:extent cx="5288280" cy="2933700"/>
             <wp:effectExtent l="0" t="0" r="7620" b="0"/>
+            <wp:wrapTopAndBottom/>
             <wp:docPr id="8" name="Picture 8"/>
             <wp:cNvGraphicFramePr>
               <a:graphicFrameLocks xmlns:a="http://schemas.openxmlformats.org/drawingml/2006/main" noChangeAspect="1"/>
@@ -4007,7 +4078,13 @@
                     <pic:cNvPicPr/>
                   </pic:nvPicPr>
                   <pic:blipFill>
-                    <a:blip r:embed="rId12"/>
+                    <a:blip r:embed="rId12">
+                      <a:extLst>
+                        <a:ext uri="{28A0092B-C50C-407E-A947-70E740481C1C}">
+                          <a14:useLocalDpi xmlns:a14="http://schemas.microsoft.com/office/drawing/2010/main" val="0"/>
+                        </a:ext>
+                      </a:extLst>
+                    </a:blip>
                     <a:stretch>
                       <a:fillRect/>
                     </a:stretch>
@@ -4015,7 +4092,7 @@
                   <pic:spPr>
                     <a:xfrm>
                       <a:off x="0" y="0"/>
-                      <a:ext cx="5288738" cy="2933954"/>
+                      <a:ext cx="5288280" cy="2933700"/>
                     </a:xfrm>
                     <a:prstGeom prst="rect">
                       <a:avLst/>
@@ -4024,66 +4101,51 @@
                 </pic:pic>
               </a:graphicData>
             </a:graphic>
-          </wp:inline>
+            <wp14:sizeRelH relativeFrom="margin">
+              <wp14:pctWidth>0</wp14:pctWidth>
+            </wp14:sizeRelH>
+            <wp14:sizeRelV relativeFrom="margin">
+              <wp14:pctHeight>0</wp14:pctHeight>
+            </wp14:sizeRelV>
+          </wp:anchor>
         </w:drawing>
       </w:r>
-    </w:p>
-    <w:p>
-      <w:pPr>
-        <w:rPr>
-          <w:rFonts w:cs="Times New Roman"/>
-          <w:szCs w:val="24"/>
-        </w:rPr>
-      </w:pPr>
-    </w:p>
-    <w:p>
-      <w:pPr>
-        <w:rPr>
-          <w:rFonts w:cs="Times New Roman"/>
-          <w:szCs w:val="24"/>
-        </w:rPr>
-      </w:pPr>
-      <w:r>
-        <w:rPr>
-          <w:rFonts w:cs="Times New Roman"/>
-          <w:szCs w:val="24"/>
+      <w:r>
+        <w:rPr>
+          <w:rFonts w:cs="Times New Roman"/>
+          <w:szCs w:val="24"/>
+        </w:rPr>
+        <w:br w:type="textWrapping" w:clear="all"/>
+      </w:r>
+    </w:p>
+    <w:p>
+      <w:pPr>
+        <w:rPr>
+          <w:rFonts w:cs="Times New Roman"/>
+          <w:szCs w:val="24"/>
+        </w:rPr>
+      </w:pPr>
+    </w:p>
+    <w:p>
+      <w:pPr>
+        <w:jc w:val="center"/>
+        <w:rPr>
+          <w:rFonts w:cs="Times New Roman"/>
+          <w:szCs w:val="24"/>
+        </w:rPr>
+      </w:pPr>
+      <w:r>
+        <w:rPr>
+          <w:rFonts w:cs="Times New Roman"/>
+          <w:noProof/>
+          <w:szCs w:val="24"/>
+          <w:lang w:val="en-IN" w:eastAsia="en-IN"/>
         </w:rPr>
         <w:lastRenderedPageBreak/>
-        <w:t>Monthly Import Export</w:t>
-      </w:r>
-      <w:r>
-        <w:rPr>
-          <w:rFonts w:cs="Times New Roman"/>
-          <w:szCs w:val="24"/>
-        </w:rPr>
-        <w:t xml:space="preserve"> Data</w:t>
-      </w:r>
-      <w:r>
-        <w:rPr>
-          <w:rFonts w:cs="Times New Roman"/>
-          <w:szCs w:val="24"/>
-        </w:rPr>
-        <w:t xml:space="preserve"> Country Wise: - </w:t>
-      </w:r>
-    </w:p>
-    <w:p>
-      <w:pPr>
-        <w:rPr>
-          <w:rFonts w:cs="Times New Roman"/>
-          <w:szCs w:val="24"/>
-        </w:rPr>
-      </w:pPr>
-      <w:r>
-        <w:rPr>
-          <w:rFonts w:cs="Times New Roman"/>
-          <w:noProof/>
-          <w:szCs w:val="24"/>
-          <w:lang w:val="en-IN" w:eastAsia="en-IN"/>
-        </w:rPr>
         <w:drawing>
-          <wp:inline distT="0" distB="0" distL="0" distR="0" wp14:anchorId="11480FE8" wp14:editId="1496E8F6">
-            <wp:extent cx="3185436" cy="2933954"/>
-            <wp:effectExtent l="0" t="0" r="0" b="0"/>
+          <wp:inline distT="0" distB="0" distL="0" distR="0" wp14:anchorId="11480FE8" wp14:editId="661FFFDD">
+            <wp:extent cx="2790825" cy="2570497"/>
+            <wp:effectExtent l="0" t="0" r="0" b="1270"/>
             <wp:docPr id="9" name="Picture 9"/>
             <wp:cNvGraphicFramePr>
               <a:graphicFrameLocks xmlns:a="http://schemas.openxmlformats.org/drawingml/2006/main" noChangeAspect="1"/>
@@ -4104,7 +4166,7 @@
                   <pic:spPr>
                     <a:xfrm>
                       <a:off x="0" y="0"/>
-                      <a:ext cx="3185436" cy="2933954"/>
+                      <a:ext cx="2794409" cy="2573798"/>
                     </a:xfrm>
                     <a:prstGeom prst="rect">
                       <a:avLst/>
@@ -4117,14 +4179,7 @@
         </w:drawing>
       </w:r>
     </w:p>
-    <w:p>
-      <w:pPr>
-        <w:rPr>
-          <w:rFonts w:cs="Times New Roman"/>
-          <w:szCs w:val="24"/>
-        </w:rPr>
-      </w:pPr>
-    </w:p>
+    <w:p/>
     <w:p>
       <w:pPr>
         <w:pStyle w:val="Heading2"/>
@@ -4147,13 +4202,7 @@
       </w:r>
       <w:bookmarkEnd w:id="5"/>
     </w:p>
-    <w:p>
-      <w:pPr>
-        <w:rPr>
-          <w:rFonts w:cs="Times New Roman"/>
-        </w:rPr>
-      </w:pPr>
-    </w:p>
+    <w:p/>
     <w:p>
       <w:pPr>
         <w:ind w:firstLine="720"/>
@@ -4250,46 +4299,32 @@
     </w:p>
     <w:p>
       <w:pPr>
-        <w:rPr>
-          <w:rFonts w:cs="Times New Roman"/>
-          <w:sz w:val="36"/>
-          <w:szCs w:val="36"/>
-        </w:rPr>
-      </w:pPr>
-    </w:p>
-    <w:p>
-      <w:pPr>
-        <w:rPr>
-          <w:rFonts w:cs="Times New Roman"/>
-          <w:sz w:val="36"/>
-          <w:szCs w:val="36"/>
-        </w:rPr>
-      </w:pPr>
-    </w:p>
-    <w:p>
-      <w:pPr>
-        <w:rPr>
-          <w:rFonts w:cs="Times New Roman"/>
-          <w:sz w:val="36"/>
-          <w:szCs w:val="36"/>
-        </w:rPr>
-      </w:pPr>
-    </w:p>
-    <w:p>
-      <w:pPr>
-        <w:rPr>
-          <w:rFonts w:cs="Times New Roman"/>
-          <w:sz w:val="36"/>
-          <w:szCs w:val="36"/>
-        </w:rPr>
-      </w:pPr>
-    </w:p>
-    <w:p>
-      <w:pPr>
-        <w:rPr>
-          <w:rFonts w:cs="Times New Roman"/>
-          <w:sz w:val="36"/>
-          <w:szCs w:val="36"/>
+        <w:spacing w:after="160" w:line="259" w:lineRule="auto"/>
+        <w:rPr>
+          <w:rFonts w:cs="Times New Roman"/>
+          <w:szCs w:val="24"/>
+        </w:rPr>
+      </w:pPr>
+      <w:r>
+        <w:rPr>
+          <w:rFonts w:cs="Times New Roman"/>
+          <w:szCs w:val="24"/>
+        </w:rPr>
+        <w:t>For LSTM, we normalize the monthly data before fitting our model i.e. the input will be in between 0 and 1. Also we used 12 previous month’s data to forecast on validation data.</w:t>
+      </w:r>
+      <w:r>
+        <w:rPr>
+          <w:rFonts w:cs="Times New Roman"/>
+          <w:szCs w:val="24"/>
+        </w:rPr>
+        <w:br w:type="page"/>
+      </w:r>
+    </w:p>
+    <w:p>
+      <w:pPr>
+        <w:rPr>
+          <w:rFonts w:cs="Times New Roman"/>
+          <w:szCs w:val="24"/>
         </w:rPr>
       </w:pPr>
     </w:p>
@@ -4314,7 +4349,6 @@
           <w:rFonts w:cs="Times New Roman"/>
           <w:color w:val="auto"/>
         </w:rPr>
-        <w:lastRenderedPageBreak/>
         <w:t>Visualization</w:t>
       </w:r>
       <w:bookmarkEnd w:id="6"/>
@@ -4344,7 +4378,7 @@
           <w:lang w:val="en-IN" w:eastAsia="en-IN"/>
         </w:rPr>
         <w:drawing>
-          <wp:inline distT="0" distB="0" distL="0" distR="0" wp14:anchorId="724CB39B" wp14:editId="777084AD">
+          <wp:inline distT="0" distB="0" distL="0" distR="0" wp14:anchorId="724CB39B" wp14:editId="3C4F0CDF">
             <wp:extent cx="5943600" cy="3253740"/>
             <wp:effectExtent l="0" t="0" r="0" b="3810"/>
             <wp:docPr id="13" name="Picture 13"/>
@@ -10830,14 +10864,24 @@
       <w:pPr>
         <w:rPr>
           <w:rFonts w:cs="Times New Roman"/>
-        </w:rPr>
-      </w:pPr>
-      <w:r>
-        <w:rPr>
-          <w:rFonts w:cs="Times New Roman"/>
           <w:b/>
           <w:bCs/>
         </w:rPr>
+      </w:pPr>
+    </w:p>
+    <w:p>
+      <w:pPr>
+        <w:rPr>
+          <w:rFonts w:cs="Times New Roman"/>
+        </w:rPr>
+      </w:pPr>
+      <w:r>
+        <w:rPr>
+          <w:rFonts w:cs="Times New Roman"/>
+          <w:b/>
+          <w:bCs/>
+        </w:rPr>
+        <w:lastRenderedPageBreak/>
         <w:t>Plot</w:t>
       </w:r>
       <w:r>
@@ -10858,7 +10902,6 @@
           <w:noProof/>
           <w:lang w:val="en-IN" w:eastAsia="en-IN"/>
         </w:rPr>
-        <w:lastRenderedPageBreak/>
         <w:drawing>
           <wp:inline distT="0" distB="0" distL="0" distR="0" wp14:anchorId="2DF8C908" wp14:editId="68D40D08">
             <wp:extent cx="5943600" cy="2971800"/>
@@ -11124,6 +11167,7 @@
           <w:rFonts w:cs="Times New Roman"/>
           <w:shd w:val="clear" w:color="auto" w:fill="FFFFFF"/>
         </w:rPr>
+        <w:lastRenderedPageBreak/>
         <w:t>We have already seen the Autoregressive and Moving average individually.</w:t>
       </w:r>
     </w:p>
@@ -11139,7 +11183,6 @@
           <w:rFonts w:cs="Times New Roman"/>
           <w:shd w:val="clear" w:color="auto" w:fill="FFFFFF"/>
         </w:rPr>
-        <w:lastRenderedPageBreak/>
         <w:t>Multiplicative Time Series = Trend * Seasonality * Randomness, As explained previously.</w:t>
       </w:r>
     </w:p>
@@ -12482,6 +12525,7 @@
           <w:bCs/>
           <w:shd w:val="clear" w:color="auto" w:fill="FFFFFF"/>
         </w:rPr>
+        <w:lastRenderedPageBreak/>
         <w:t>Plot</w:t>
       </w:r>
       <w:r>
@@ -12505,7 +12549,6 @@
           <w:shd w:val="clear" w:color="auto" w:fill="FFFFFF"/>
           <w:lang w:val="en-IN" w:eastAsia="en-IN"/>
         </w:rPr>
-        <w:lastRenderedPageBreak/>
         <w:drawing>
           <wp:inline distT="0" distB="0" distL="0" distR="0" wp14:anchorId="4764173D" wp14:editId="4E2E40E5">
             <wp:extent cx="5943600" cy="2971800"/>
@@ -12799,6 +12842,7 @@
           <w:bCs/>
           <w:shd w:val="clear" w:color="auto" w:fill="FFFFFF"/>
         </w:rPr>
+        <w:lastRenderedPageBreak/>
         <w:t>Code Snippet</w:t>
       </w:r>
       <w:r>
@@ -12825,7 +12869,6 @@
           <w:shd w:val="clear" w:color="auto" w:fill="FFFFFF"/>
           <w:lang w:val="en-IN" w:eastAsia="en-IN"/>
         </w:rPr>
-        <w:lastRenderedPageBreak/>
         <mc:AlternateContent>
           <mc:Choice Requires="wps">
             <w:drawing>
@@ -14100,6 +14143,7 @@
           <w:bCs/>
           <w:shd w:val="clear" w:color="auto" w:fill="FFFFFF"/>
         </w:rPr>
+        <w:lastRenderedPageBreak/>
         <w:t>Plot</w:t>
       </w:r>
       <w:r>
@@ -14123,7 +14167,6 @@
           <w:shd w:val="clear" w:color="auto" w:fill="FFFFFF"/>
           <w:lang w:val="en-IN" w:eastAsia="en-IN"/>
         </w:rPr>
-        <w:lastRenderedPageBreak/>
         <w:drawing>
           <wp:inline distT="0" distB="0" distL="0" distR="0" wp14:anchorId="21486985" wp14:editId="3A05B262">
             <wp:extent cx="5943600" cy="2971800"/>
@@ -17227,7 +17270,9 @@
           <w:szCs w:val="28"/>
         </w:rPr>
       </w:pPr>
-      <w:r>
+    </w:p>
+    <w:p>
+      <w:pPr>
         <w:rPr>
           <w:rFonts w:cs="Times New Roman"/>
           <w:b/>
@@ -17235,6 +17280,16 @@
           <w:sz w:val="28"/>
           <w:szCs w:val="28"/>
         </w:rPr>
+      </w:pPr>
+      <w:r>
+        <w:rPr>
+          <w:rFonts w:cs="Times New Roman"/>
+          <w:b/>
+          <w:bCs/>
+          <w:sz w:val="28"/>
+          <w:szCs w:val="28"/>
+        </w:rPr>
+        <w:lastRenderedPageBreak/>
         <w:t>Plot:</w:t>
       </w:r>
     </w:p>
@@ -17258,7 +17313,6 @@
           <w:szCs w:val="28"/>
           <w:lang w:val="en-IN" w:eastAsia="en-IN"/>
         </w:rPr>
-        <w:lastRenderedPageBreak/>
         <w:drawing>
           <wp:inline distT="0" distB="0" distL="0" distR="0" wp14:anchorId="335DE317" wp14:editId="7B44D4F8">
             <wp:extent cx="5943600" cy="3007995"/>
@@ -17405,8 +17459,6 @@
         </w:rPr>
         <w:br w:type="page"/>
       </w:r>
-      <w:bookmarkStart w:id="33" w:name="_GoBack"/>
-      <w:bookmarkEnd w:id="33"/>
     </w:p>
     <w:p>
       <w:pPr>
@@ -17439,7 +17491,7 @@
           <w:color w:val="auto"/>
         </w:rPr>
       </w:pPr>
-      <w:bookmarkStart w:id="34" w:name="_Toc42456221"/>
+      <w:bookmarkStart w:id="33" w:name="_Toc42456221"/>
       <w:r>
         <w:rPr>
           <w:rFonts w:cs="Times New Roman"/>
@@ -17454,7 +17506,7 @@
         </w:rPr>
         <w:t>ison between Models</w:t>
       </w:r>
-      <w:bookmarkEnd w:id="34"/>
+      <w:bookmarkEnd w:id="33"/>
       <w:r>
         <w:rPr>
           <w:rFonts w:cs="Times New Roman"/>
@@ -18642,7 +18694,7 @@
           <w:szCs w:val="48"/>
         </w:rPr>
       </w:pPr>
-      <w:bookmarkStart w:id="35" w:name="_Toc42365987"/>
+      <w:bookmarkStart w:id="34" w:name="_Toc42365987"/>
       <w:r>
         <w:rPr>
           <w:rFonts w:cs="Times New Roman"/>
@@ -18659,13 +18711,13 @@
       <w:pPr>
         <w:pStyle w:val="Heading1"/>
       </w:pPr>
-      <w:bookmarkStart w:id="36" w:name="_Toc42453276"/>
-      <w:bookmarkStart w:id="37" w:name="_Toc42456222"/>
+      <w:bookmarkStart w:id="35" w:name="_Toc42453276"/>
+      <w:bookmarkStart w:id="36" w:name="_Toc42456222"/>
       <w:r>
         <w:t>Getting Rid of Trade Deficit</w:t>
       </w:r>
+      <w:bookmarkEnd w:id="35"/>
       <w:bookmarkEnd w:id="36"/>
-      <w:bookmarkEnd w:id="37"/>
     </w:p>
     <w:p>
       <w:pPr>
@@ -18916,7 +18968,7 @@
         </w:rPr>
         <w:t xml:space="preserve">hapter </w:t>
       </w:r>
-      <w:bookmarkEnd w:id="35"/>
+      <w:bookmarkEnd w:id="34"/>
       <w:r>
         <w:rPr>
           <w:rFonts w:cs="Times New Roman"/>
@@ -18936,7 +18988,7 @@
           <w:color w:val="auto"/>
         </w:rPr>
       </w:pPr>
-      <w:bookmarkStart w:id="38" w:name="_Toc42456223"/>
+      <w:bookmarkStart w:id="37" w:name="_Toc42456223"/>
       <w:r>
         <w:rPr>
           <w:rFonts w:cs="Times New Roman"/>
@@ -18944,7 +18996,7 @@
         </w:rPr>
         <w:t>Conclusion</w:t>
       </w:r>
-      <w:bookmarkEnd w:id="38"/>
+      <w:bookmarkEnd w:id="37"/>
     </w:p>
     <w:p>
       <w:pPr>
@@ -19395,7 +19447,7 @@
           <w:color w:val="auto"/>
         </w:rPr>
       </w:pPr>
-      <w:bookmarkStart w:id="39" w:name="_Toc42456224"/>
+      <w:bookmarkStart w:id="38" w:name="_Toc42456224"/>
       <w:r>
         <w:rPr>
           <w:rFonts w:cs="Times New Roman"/>
@@ -19424,7 +19476,7 @@
         </w:rPr>
         <w:t>Technologies Used</w:t>
       </w:r>
-      <w:bookmarkEnd w:id="39"/>
+      <w:bookmarkEnd w:id="38"/>
     </w:p>
     <w:p>
       <w:pPr>
@@ -19544,7 +19596,7 @@
           <w:color w:val="auto"/>
         </w:rPr>
       </w:pPr>
-      <w:bookmarkStart w:id="40" w:name="_Toc42456225"/>
+      <w:bookmarkStart w:id="39" w:name="_Toc42456225"/>
       <w:r>
         <w:rPr>
           <w:rFonts w:cs="Times New Roman"/>
@@ -19574,7 +19626,7 @@
         </w:rPr>
         <w:t>Future Prospects</w:t>
       </w:r>
-      <w:bookmarkEnd w:id="40"/>
+      <w:bookmarkEnd w:id="39"/>
     </w:p>
     <w:p>
       <w:pPr>
@@ -19698,7 +19750,7 @@
         <w:br w:type="page"/>
       </w:r>
     </w:p>
-    <w:bookmarkStart w:id="41" w:name="_Toc42456226" w:displacedByCustomXml="next"/>
+    <w:bookmarkStart w:id="40" w:name="_Toc42456226" w:displacedByCustomXml="next"/>
     <w:sdt>
       <w:sdtPr>
         <w:rPr>
@@ -19731,7 +19783,7 @@
             </w:rPr>
             <w:t>Bibliography</w:t>
           </w:r>
-          <w:bookmarkEnd w:id="41"/>
+          <w:bookmarkEnd w:id="40"/>
         </w:p>
         <w:p>
           <w:pPr>
@@ -20028,6 +20080,8 @@
           <w:color w:val="auto"/>
         </w:rPr>
       </w:pPr>
+      <w:bookmarkStart w:id="41" w:name="_GoBack"/>
+      <w:bookmarkEnd w:id="41"/>
     </w:p>
     <w:sectPr>
       <w:footerReference w:type="default" r:id="rId37"/>
@@ -20082,7 +20136,6 @@
     <w:sdtEndPr>
       <w:rPr>
         <w:noProof/>
-        <w:color w:val="C9C9C9" w:themeColor="accent3" w:themeTint="99"/>
         <w:sz w:val="20"/>
         <w:szCs w:val="20"/>
       </w:rPr>
@@ -20129,7 +20182,7 @@
             <w:sz w:val="20"/>
             <w:szCs w:val="20"/>
           </w:rPr>
-          <w:t>24</w:t>
+          <w:t>31</w:t>
         </w:r>
         <w:r>
           <w:rPr>
@@ -22577,7 +22630,6 @@
   <w:style w:type="character" w:default="1" w:styleId="DefaultParagraphFont">
     <w:name w:val="Default Paragraph Font"/>
     <w:uiPriority w:val="1"/>
-    <w:semiHidden/>
     <w:unhideWhenUsed/>
   </w:style>
   <w:style w:type="table" w:default="1" w:styleId="TableNormal">
@@ -23169,7 +23221,6 @@
   <w:style w:type="character" w:default="1" w:styleId="DefaultParagraphFont">
     <w:name w:val="Default Paragraph Font"/>
     <w:uiPriority w:val="1"/>
-    <w:semiHidden/>
     <w:unhideWhenUsed/>
   </w:style>
   <w:style w:type="table" w:default="1" w:styleId="TableNormal">
@@ -23812,7 +23863,7 @@
   <a:extraClrSchemeLst/>
   <a:extLst>
     <a:ext uri="{05A4C25C-085E-4340-85A3-A5531E510DB2}">
-      <thm15:themeFamily xmlns="" xmlns:thm15="http://schemas.microsoft.com/office/thememl/2012/main" name="Office Theme" id="{62F939B6-93AF-4DB8-9C6B-D6C7DFDC589F}" vid="{4A3C46E8-61CC-4603-A589-7422A47A8E4A}"/>
+      <thm15:themeFamily xmlns:thm15="http://schemas.microsoft.com/office/thememl/2012/main" xmlns="" name="Office Theme" id="{62F939B6-93AF-4DB8-9C6B-D6C7DFDC589F}" vid="{4A3C46E8-61CC-4603-A589-7422A47A8E4A}"/>
     </a:ext>
   </a:extLst>
 </a:theme>
@@ -23956,7 +24007,7 @@
 </file>
 
 <file path=customXml/itemProps1.xml><?xml version="1.0" encoding="utf-8"?>
-<ds:datastoreItem xmlns:ds="http://schemas.openxmlformats.org/officeDocument/2006/customXml" ds:itemID="{54CE4571-A22C-4DB9-A33E-AE98A7409636}">
+<ds:datastoreItem xmlns:ds="http://schemas.openxmlformats.org/officeDocument/2006/customXml" ds:itemID="{07D1C985-5482-441C-8755-E08D657755E0}">
   <ds:schemaRefs>
     <ds:schemaRef ds:uri="http://schemas.openxmlformats.org/officeDocument/2006/bibliography"/>
   </ds:schemaRefs>

</xml_diff>